<commit_message>
Did some At1 work on Docs
</commit_message>
<xml_diff>
--- a/CSharp2/30106121_AT1.2_CSharp2.docx
+++ b/CSharp2/30106121_AT1.2_CSharp2.docx
@@ -6841,15 +6841,7 @@
           </w:tcPr>
           <w:p>
             <w:r>
-              <w:t xml:space="preserve">These are data structures that are not predefined but created by the programmer for their specific needs. There are some known examples, such as unions or structures. Unions are a way of saving a memory space to hold any type of data, but it can only hold one data type at a time. Structures are collections of various data types, </w:t>
-            </w:r>
-            <w:proofErr w:type="gramStart"/>
-            <w:r>
-              <w:t>similar to</w:t>
-            </w:r>
-            <w:proofErr w:type="gramEnd"/>
-            <w:r>
-              <w:t xml:space="preserve"> values within a class definition, however all values within a structure are public </w:t>
+              <w:t xml:space="preserve">These are data structures that are not predefined but created by the programmer for their specific needs. There are some known examples, such as unions or structures. Unions are a way of saving a memory space to hold any type of data, but it can only hold one data type at a time. Structures are collections of various data types, similar to values within a class definition, however all values within a structure are public </w:t>
             </w:r>
             <w:r>
               <w:t>and structures</w:t>
@@ -7769,8 +7761,8 @@
                 <w:color w:val="FFFFFF" w:themeColor="background1"/>
               </w:rPr>
               <w:drawing>
-                <wp:inline distT="0" distB="0" distL="0" distR="0" wp14:anchorId="1140E87C" wp14:editId="42AA553F">
-                  <wp:extent cx="5953125" cy="2473159"/>
+                <wp:inline distT="0" distB="0" distL="0" distR="0" wp14:anchorId="1140E87C" wp14:editId="44CBAB17">
+                  <wp:extent cx="5915311" cy="2457450"/>
                   <wp:effectExtent l="0" t="0" r="0" b="0"/>
                   <wp:docPr id="1440764444" name="Picture 4" descr="A diagram of a company&#10;&#10;AI-generated content may be incorrect."/>
                   <wp:cNvGraphicFramePr>
@@ -7798,7 +7790,7 @@
                         <pic:spPr>
                           <a:xfrm>
                             <a:off x="0" y="0"/>
-                            <a:ext cx="5960165" cy="2476084"/>
+                            <a:ext cx="5938747" cy="2467186"/>
                           </a:xfrm>
                           <a:prstGeom prst="rect">
                             <a:avLst/>
@@ -8112,15 +8104,7 @@
               <w:t xml:space="preserve">Functional programming </w:t>
             </w:r>
             <w:r>
-              <w:t xml:space="preserve">focuses on the use of functions within code. It emphasizes data immutability, meaning if data is to be changed it is assigned to a new variable. It also allows the use of passing functions as input or output parameters. This type of programming makes it easier to test and debug, encourages reusability and reducing side effects. Side effects are when a function does more than the intended operation. </w:t>
-            </w:r>
-            <w:proofErr w:type="gramStart"/>
-            <w:r>
-              <w:t>So</w:t>
-            </w:r>
-            <w:proofErr w:type="gramEnd"/>
-            <w:r>
-              <w:t xml:space="preserve"> if a number must be calculated then shown on a UI, one function will calculate the and the other will update the UI.</w:t>
+              <w:t>focuses on the use of functions within code. It emphasizes data immutability, meaning if data is to be changed it is assigned to a new variable. It also allows the use of passing functions as input or output parameters. This type of programming makes it easier to test and debug, encourages reusability and reducing side effects. Side effects are when a function does more than the intended operation. So if a number must be calculated then shown on a UI, one function will calculate the and the other will update the UI.</w:t>
             </w:r>
           </w:p>
         </w:tc>
@@ -8795,23 +8779,7 @@
                 <w:i/>
                 <w:iCs/>
               </w:rPr>
-              <w:t xml:space="preserve">this is the final review prior to development </w:t>
-            </w:r>
-            <w:proofErr w:type="gramStart"/>
-            <w:r>
-              <w:rPr>
-                <w:i/>
-                <w:iCs/>
-              </w:rPr>
-              <w:t>commencing,</w:t>
-            </w:r>
-            <w:proofErr w:type="gramEnd"/>
-            <w:r>
-              <w:rPr>
-                <w:i/>
-                <w:iCs/>
-              </w:rPr>
-              <w:t xml:space="preserve"> this should be undertaken prior to any code being created.</w:t>
+              <w:t>this is the final review prior to development commencing, this should be undertaken prior to any code being created.</w:t>
             </w:r>
           </w:p>
           <w:p/>
@@ -9033,14 +9001,22 @@
           <w:tcPr>
             <w:tcW w:w="4390" w:type="dxa"/>
           </w:tcPr>
-          <w:p/>
+          <w:p>
+            <w:r>
+              <w:t>The addition of the Metadata Class</w:t>
+            </w:r>
+          </w:p>
         </w:tc>
         <w:tc>
           <w:tcPr>
             <w:tcW w:w="5244" w:type="dxa"/>
             <w:gridSpan w:val="2"/>
           </w:tcPr>
-          <w:p/>
+          <w:p>
+            <w:r>
+              <w:t>Rather than reading a Json file each time metadata needs to be found, it was better to implement it straight into a new class and then load that class instance into the SensorData class to keep it linked.</w:t>
+            </w:r>
+          </w:p>
         </w:tc>
       </w:tr>
       <w:tr>
@@ -9048,14 +9024,142 @@
           <w:tcPr>
             <w:tcW w:w="4390" w:type="dxa"/>
           </w:tcPr>
-          <w:p/>
+          <w:p>
+            <w:r>
+              <w:t>The addition of the ValueIndex class</w:t>
+            </w:r>
+          </w:p>
         </w:tc>
         <w:tc>
           <w:tcPr>
             <w:tcW w:w="5244" w:type="dxa"/>
             <w:gridSpan w:val="2"/>
           </w:tcPr>
+          <w:p>
+            <w:r>
+              <w:t xml:space="preserve">Due to the addition of </w:t>
+            </w:r>
+            <w:r>
+              <w:t>row and label column, sorting became a problem. To fix this I created a class that holds simply the value and its row and column on the DataView grid. I could create a list of the Values using this class, sort them and search for them within the list using binary search. Then I could simply reference the objects row and column to highlight it on the view.</w:t>
+            </w:r>
+          </w:p>
+        </w:tc>
+      </w:tr>
+      <w:tr>
+        <w:tc>
+          <w:tcPr>
+            <w:tcW w:w="4390" w:type="dxa"/>
+          </w:tcPr>
+          <w:p>
+            <w:r>
+              <w:t>Scaling back of DataController Role</w:t>
+            </w:r>
+          </w:p>
+        </w:tc>
+        <w:tc>
+          <w:tcPr>
+            <w:tcW w:w="5244" w:type="dxa"/>
+            <w:gridSpan w:val="2"/>
+          </w:tcPr>
+          <w:p>
+            <w:r>
+              <w:t>Once I had finished with the DataProcessor and DataView class, I simply realised there was not much else that needed to be coded, so I used it as a very light framework to pass things to the processor and feed the relevant display data back to the DataView.</w:t>
+            </w:r>
+          </w:p>
+        </w:tc>
+      </w:tr>
+      <w:tr>
+        <w:tc>
+          <w:tcPr>
+            <w:tcW w:w="4390" w:type="dxa"/>
+          </w:tcPr>
+          <w:p>
+            <w:r>
+              <w:t>Search function looks for closest match</w:t>
+            </w:r>
+          </w:p>
+        </w:tc>
+        <w:tc>
+          <w:tcPr>
+            <w:tcW w:w="5244" w:type="dxa"/>
+            <w:gridSpan w:val="2"/>
+          </w:tcPr>
+          <w:p>
+            <w:r>
+              <w:t>Upon  looking at my binary data, I realised that finding an exact match to the decimals count in some files would be improbable, so I instead wrote a function to calculate the standard variance of the dataset and find the closest match within that range.</w:t>
+            </w:r>
+          </w:p>
           <w:p/>
+        </w:tc>
+      </w:tr>
+      <w:tr>
+        <w:tc>
+          <w:tcPr>
+            <w:tcW w:w="4390" w:type="dxa"/>
+          </w:tcPr>
+          <w:p>
+            <w:r>
+              <w:lastRenderedPageBreak/>
+              <w:t>Addition of standard variance calculation</w:t>
+            </w:r>
+          </w:p>
+        </w:tc>
+        <w:tc>
+          <w:tcPr>
+            <w:tcW w:w="5244" w:type="dxa"/>
+            <w:gridSpan w:val="2"/>
+          </w:tcPr>
+          <w:p>
+            <w:r>
+              <w:t>To help support new search function.</w:t>
+            </w:r>
+          </w:p>
+        </w:tc>
+      </w:tr>
+      <w:tr>
+        <w:tc>
+          <w:tcPr>
+            <w:tcW w:w="4390" w:type="dxa"/>
+          </w:tcPr>
+          <w:p>
+            <w:r>
+              <w:t>Save metadata as Json file added</w:t>
+            </w:r>
+          </w:p>
+        </w:tc>
+        <w:tc>
+          <w:tcPr>
+            <w:tcW w:w="5244" w:type="dxa"/>
+            <w:gridSpan w:val="2"/>
+          </w:tcPr>
+          <w:p>
+            <w:r>
+              <w:t>Since files were loaded via their corresponding metadata, I needed to ensure that if people saved their files to new locations, a Json file was accompanying it to allow for loading.</w:t>
+            </w:r>
+          </w:p>
+        </w:tc>
+      </w:tr>
+      <w:tr>
+        <w:tc>
+          <w:tcPr>
+            <w:tcW w:w="4390" w:type="dxa"/>
+          </w:tcPr>
+          <w:p>
+            <w:r>
+              <w:t>Disable and Enable Buttons Functions</w:t>
+            </w:r>
+          </w:p>
+        </w:tc>
+        <w:tc>
+          <w:tcPr>
+            <w:tcW w:w="5244" w:type="dxa"/>
+            <w:gridSpan w:val="2"/>
+          </w:tcPr>
+          <w:p>
+            <w:r>
+              <w:t>To avoid constant (if null) checks, I instead disabled and enabled buttons based on when they could be used. This ensured that search, dataset navigation, and bounds setting, were only done when a dataset was properly loaded and could be fed to them.</w:t>
+            </w:r>
+          </w:p>
         </w:tc>
       </w:tr>
     </w:tbl>
@@ -9084,15 +9188,7 @@
     </w:p>
     <w:p>
       <w:r>
-        <w:t xml:space="preserve">Thorough testing must be completed prior to handover to the </w:t>
-      </w:r>
-      <w:proofErr w:type="gramStart"/>
-      <w:r>
-        <w:t>client,</w:t>
-      </w:r>
-      <w:proofErr w:type="gramEnd"/>
-      <w:r>
-        <w:t xml:space="preserve"> this </w:t>
+        <w:t xml:space="preserve">Thorough testing must be completed prior to handover to the client, this </w:t>
       </w:r>
       <w:r>
         <w:t xml:space="preserve">must </w:t>
@@ -9171,11 +9267,11 @@
         <w:tblLook w:val="04A0" w:firstRow="1" w:lastRow="0" w:firstColumn="1" w:lastColumn="0" w:noHBand="0" w:noVBand="1"/>
       </w:tblPr>
       <w:tblGrid>
-        <w:gridCol w:w="431"/>
-        <w:gridCol w:w="2103"/>
-        <w:gridCol w:w="2104"/>
-        <w:gridCol w:w="2105"/>
-        <w:gridCol w:w="2104"/>
+        <w:gridCol w:w="440"/>
+        <w:gridCol w:w="1722"/>
+        <w:gridCol w:w="2172"/>
+        <w:gridCol w:w="2943"/>
+        <w:gridCol w:w="1570"/>
         <w:gridCol w:w="787"/>
       </w:tblGrid>
       <w:tr>
@@ -9207,7 +9303,7 @@
       <w:tr>
         <w:tc>
           <w:tcPr>
-            <w:tcW w:w="432" w:type="dxa"/>
+            <w:tcW w:w="440" w:type="dxa"/>
             <w:shd w:val="clear" w:color="auto" w:fill="2F5496" w:themeFill="accent5" w:themeFillShade="BF"/>
           </w:tcPr>
           <w:p>
@@ -9230,7 +9326,7 @@
         </w:tc>
         <w:tc>
           <w:tcPr>
-            <w:tcW w:w="2107" w:type="dxa"/>
+            <w:tcW w:w="2080" w:type="dxa"/>
             <w:shd w:val="clear" w:color="auto" w:fill="2F5496" w:themeFill="accent5" w:themeFillShade="BF"/>
           </w:tcPr>
           <w:p>
@@ -9253,7 +9349,7 @@
         </w:tc>
         <w:tc>
           <w:tcPr>
-            <w:tcW w:w="2108" w:type="dxa"/>
+            <w:tcW w:w="236" w:type="dxa"/>
             <w:shd w:val="clear" w:color="auto" w:fill="2F5496" w:themeFill="accent5" w:themeFillShade="BF"/>
           </w:tcPr>
           <w:p>
@@ -9276,7 +9372,7 @@
         </w:tc>
         <w:tc>
           <w:tcPr>
-            <w:tcW w:w="2108" w:type="dxa"/>
+            <w:tcW w:w="4020" w:type="dxa"/>
             <w:shd w:val="clear" w:color="auto" w:fill="2F5496" w:themeFill="accent5" w:themeFillShade="BF"/>
           </w:tcPr>
           <w:p>
@@ -9299,7 +9395,7 @@
         </w:tc>
         <w:tc>
           <w:tcPr>
-            <w:tcW w:w="2108" w:type="dxa"/>
+            <w:tcW w:w="2071" w:type="dxa"/>
             <w:shd w:val="clear" w:color="auto" w:fill="2F5496" w:themeFill="accent5" w:themeFillShade="BF"/>
           </w:tcPr>
           <w:p>
@@ -9322,7 +9418,7 @@
         </w:tc>
         <w:tc>
           <w:tcPr>
-            <w:tcW w:w="771" w:type="dxa"/>
+            <w:tcW w:w="787" w:type="dxa"/>
             <w:shd w:val="clear" w:color="auto" w:fill="2F5496" w:themeFill="accent5" w:themeFillShade="BF"/>
           </w:tcPr>
           <w:p>
@@ -9347,17 +9443,13 @@
       <w:tr>
         <w:tc>
           <w:tcPr>
-            <w:tcW w:w="432" w:type="dxa"/>
-          </w:tcPr>
-          <w:p>
-            <w:r>
-              <w:t>1</w:t>
-            </w:r>
-          </w:p>
-        </w:tc>
-        <w:tc>
-          <w:tcPr>
-            <w:tcW w:w="2107" w:type="dxa"/>
+            <w:tcW w:w="440" w:type="dxa"/>
+          </w:tcPr>
+          <w:p/>
+        </w:tc>
+        <w:tc>
+          <w:tcPr>
+            <w:tcW w:w="2080" w:type="dxa"/>
           </w:tcPr>
           <w:p>
             <w:r>
@@ -9367,7 +9459,7 @@
         </w:tc>
         <w:tc>
           <w:tcPr>
-            <w:tcW w:w="2108" w:type="dxa"/>
+            <w:tcW w:w="236" w:type="dxa"/>
           </w:tcPr>
           <w:p>
             <w:r>
@@ -9377,7 +9469,7 @@
         </w:tc>
         <w:tc>
           <w:tcPr>
-            <w:tcW w:w="2108" w:type="dxa"/>
+            <w:tcW w:w="4020" w:type="dxa"/>
           </w:tcPr>
           <w:p>
             <w:r>
@@ -9387,7 +9479,7 @@
         </w:tc>
         <w:tc>
           <w:tcPr>
-            <w:tcW w:w="2108" w:type="dxa"/>
+            <w:tcW w:w="2071" w:type="dxa"/>
           </w:tcPr>
           <w:p>
             <w:r>
@@ -9397,11 +9489,11 @@
         </w:tc>
         <w:tc>
           <w:tcPr>
-            <w:tcW w:w="771" w:type="dxa"/>
-          </w:tcPr>
-          <w:p>
-            <w:r>
-              <w:t>P</w:t>
+            <w:tcW w:w="787" w:type="dxa"/>
+          </w:tcPr>
+          <w:p>
+            <w:r>
+              <w:t>P/F</w:t>
             </w:r>
           </w:p>
         </w:tc>
@@ -9409,118 +9501,1702 @@
       <w:tr>
         <w:tc>
           <w:tcPr>
-            <w:tcW w:w="432" w:type="dxa"/>
-          </w:tcPr>
-          <w:p/>
-        </w:tc>
-        <w:tc>
-          <w:tcPr>
-            <w:tcW w:w="2107" w:type="dxa"/>
-          </w:tcPr>
-          <w:p/>
-        </w:tc>
-        <w:tc>
-          <w:tcPr>
-            <w:tcW w:w="2108" w:type="dxa"/>
-          </w:tcPr>
-          <w:p/>
-        </w:tc>
-        <w:tc>
-          <w:tcPr>
-            <w:tcW w:w="2108" w:type="dxa"/>
-          </w:tcPr>
-          <w:p/>
-        </w:tc>
-        <w:tc>
-          <w:tcPr>
-            <w:tcW w:w="2108" w:type="dxa"/>
-          </w:tcPr>
-          <w:p/>
-        </w:tc>
-        <w:tc>
-          <w:tcPr>
-            <w:tcW w:w="771" w:type="dxa"/>
-          </w:tcPr>
-          <w:p/>
+            <w:tcW w:w="440" w:type="dxa"/>
+          </w:tcPr>
+          <w:p>
+            <w:r>
+              <w:t>1</w:t>
+            </w:r>
+          </w:p>
+        </w:tc>
+        <w:tc>
+          <w:tcPr>
+            <w:tcW w:w="2080" w:type="dxa"/>
+          </w:tcPr>
+          <w:p>
+            <w:r>
+              <w:t>Load Dataset</w:t>
+            </w:r>
+          </w:p>
+        </w:tc>
+        <w:tc>
+          <w:tcPr>
+            <w:tcW w:w="236" w:type="dxa"/>
+          </w:tcPr>
+          <w:p>
+            <w:r>
+              <w:t>air_quality.bin</w:t>
+            </w:r>
+          </w:p>
+        </w:tc>
+        <w:tc>
+          <w:tcPr>
+            <w:tcW w:w="4020" w:type="dxa"/>
+          </w:tcPr>
+          <w:p>
+            <w:r>
+              <w:t>Dataset Loads onto Grid with Labels</w:t>
+            </w:r>
+          </w:p>
+        </w:tc>
+        <w:tc>
+          <w:tcPr>
+            <w:tcW w:w="2071" w:type="dxa"/>
+          </w:tcPr>
+          <w:p>
+            <w:r>
+              <w:t>See Below</w:t>
+            </w:r>
+          </w:p>
+        </w:tc>
+        <w:tc>
+          <w:tcPr>
+            <w:tcW w:w="787" w:type="dxa"/>
+            <w:shd w:val="clear" w:color="auto" w:fill="A8D08D" w:themeFill="accent6" w:themeFillTint="99"/>
+          </w:tcPr>
+          <w:p>
+            <w:r>
+              <w:t>P</w:t>
+            </w:r>
+          </w:p>
         </w:tc>
       </w:tr>
       <w:tr>
         <w:tc>
           <w:tcPr>
-            <w:tcW w:w="432" w:type="dxa"/>
-          </w:tcPr>
-          <w:p/>
-        </w:tc>
-        <w:tc>
-          <w:tcPr>
-            <w:tcW w:w="2107" w:type="dxa"/>
-          </w:tcPr>
-          <w:p/>
-        </w:tc>
-        <w:tc>
-          <w:tcPr>
-            <w:tcW w:w="2108" w:type="dxa"/>
-          </w:tcPr>
-          <w:p/>
-        </w:tc>
-        <w:tc>
-          <w:tcPr>
-            <w:tcW w:w="2108" w:type="dxa"/>
-          </w:tcPr>
-          <w:p/>
-        </w:tc>
-        <w:tc>
-          <w:tcPr>
-            <w:tcW w:w="2108" w:type="dxa"/>
-          </w:tcPr>
-          <w:p/>
-        </w:tc>
-        <w:tc>
-          <w:tcPr>
-            <w:tcW w:w="771" w:type="dxa"/>
-          </w:tcPr>
-          <w:p/>
+            <w:tcW w:w="440" w:type="dxa"/>
+          </w:tcPr>
+          <w:p>
+            <w:r>
+              <w:t>2</w:t>
+            </w:r>
+          </w:p>
+        </w:tc>
+        <w:tc>
+          <w:tcPr>
+            <w:tcW w:w="2080" w:type="dxa"/>
+          </w:tcPr>
+          <w:p>
+            <w:r>
+              <w:t>Save Dataset to new location with new name.</w:t>
+            </w:r>
+          </w:p>
+        </w:tc>
+        <w:tc>
+          <w:tcPr>
+            <w:tcW w:w="236" w:type="dxa"/>
+          </w:tcPr>
+          <w:p>
+            <w:r>
+              <w:t>air_quality.bin</w:t>
+            </w:r>
+          </w:p>
+        </w:tc>
+        <w:tc>
+          <w:tcPr>
+            <w:tcW w:w="4020" w:type="dxa"/>
+          </w:tcPr>
+          <w:p>
+            <w:r>
+              <w:t>Binary file and Json file are saved to desktop to with new name.</w:t>
+            </w:r>
+          </w:p>
+        </w:tc>
+        <w:tc>
+          <w:tcPr>
+            <w:tcW w:w="2071" w:type="dxa"/>
+          </w:tcPr>
+          <w:p>
+            <w:r>
+              <w:t>See Below</w:t>
+            </w:r>
+          </w:p>
+        </w:tc>
+        <w:tc>
+          <w:tcPr>
+            <w:tcW w:w="787" w:type="dxa"/>
+            <w:shd w:val="clear" w:color="auto" w:fill="A8D08D" w:themeFill="accent6" w:themeFillTint="99"/>
+          </w:tcPr>
+          <w:p>
+            <w:r>
+              <w:t>P</w:t>
+            </w:r>
+          </w:p>
         </w:tc>
       </w:tr>
       <w:tr>
         <w:tc>
           <w:tcPr>
-            <w:tcW w:w="432" w:type="dxa"/>
-          </w:tcPr>
-          <w:p/>
-        </w:tc>
-        <w:tc>
-          <w:tcPr>
-            <w:tcW w:w="2107" w:type="dxa"/>
-          </w:tcPr>
-          <w:p/>
-        </w:tc>
-        <w:tc>
-          <w:tcPr>
-            <w:tcW w:w="2108" w:type="dxa"/>
-          </w:tcPr>
-          <w:p/>
-        </w:tc>
-        <w:tc>
-          <w:tcPr>
-            <w:tcW w:w="2108" w:type="dxa"/>
-          </w:tcPr>
-          <w:p/>
-        </w:tc>
-        <w:tc>
-          <w:tcPr>
-            <w:tcW w:w="2108" w:type="dxa"/>
-          </w:tcPr>
-          <w:p/>
-        </w:tc>
-        <w:tc>
-          <w:tcPr>
-            <w:tcW w:w="771" w:type="dxa"/>
-          </w:tcPr>
-          <w:p/>
+            <w:tcW w:w="440" w:type="dxa"/>
+          </w:tcPr>
+          <w:p>
+            <w:r>
+              <w:t>3</w:t>
+            </w:r>
+          </w:p>
+        </w:tc>
+        <w:tc>
+          <w:tcPr>
+            <w:tcW w:w="2080" w:type="dxa"/>
+          </w:tcPr>
+          <w:p>
+            <w:r>
+              <w:t>Input Bounds and Display</w:t>
+            </w:r>
+          </w:p>
+        </w:tc>
+        <w:tc>
+          <w:tcPr>
+            <w:tcW w:w="236" w:type="dxa"/>
+          </w:tcPr>
+          <w:p>
+            <w:r>
+              <w:t>Lower bound = 90, Upper bound = 120</w:t>
+            </w:r>
+          </w:p>
+        </w:tc>
+        <w:tc>
+          <w:tcPr>
+            <w:tcW w:w="4020" w:type="dxa"/>
+          </w:tcPr>
+          <w:p>
+            <w:r>
+              <w:t>DataGrid is coloured within bounds</w:t>
+            </w:r>
+          </w:p>
+        </w:tc>
+        <w:tc>
+          <w:tcPr>
+            <w:tcW w:w="2071" w:type="dxa"/>
+          </w:tcPr>
+          <w:p>
+            <w:r>
+              <w:t>See Below</w:t>
+            </w:r>
+          </w:p>
+        </w:tc>
+        <w:tc>
+          <w:tcPr>
+            <w:tcW w:w="787" w:type="dxa"/>
+            <w:shd w:val="clear" w:color="auto" w:fill="A8D08D" w:themeFill="accent6" w:themeFillTint="99"/>
+          </w:tcPr>
+          <w:p>
+            <w:r>
+              <w:t>P</w:t>
+            </w:r>
+          </w:p>
+        </w:tc>
+      </w:tr>
+      <w:tr>
+        <w:tc>
+          <w:tcPr>
+            <w:tcW w:w="440" w:type="dxa"/>
+          </w:tcPr>
+          <w:p>
+            <w:r>
+              <w:t>4</w:t>
+            </w:r>
+          </w:p>
+        </w:tc>
+        <w:tc>
+          <w:tcPr>
+            <w:tcW w:w="2080" w:type="dxa"/>
+          </w:tcPr>
+          <w:p>
+            <w:r>
+              <w:t>Input One Bound and Display</w:t>
+            </w:r>
+          </w:p>
+        </w:tc>
+        <w:tc>
+          <w:tcPr>
+            <w:tcW w:w="236" w:type="dxa"/>
+          </w:tcPr>
+          <w:p>
+            <w:r>
+              <w:t>Lower Bound = 100</w:t>
+            </w:r>
+          </w:p>
+        </w:tc>
+        <w:tc>
+          <w:tcPr>
+            <w:tcW w:w="4020" w:type="dxa"/>
+          </w:tcPr>
+          <w:p>
+            <w:r>
+              <w:t>DataGrid is coloured only to display lower that 100</w:t>
+            </w:r>
+          </w:p>
+        </w:tc>
+        <w:tc>
+          <w:tcPr>
+            <w:tcW w:w="2071" w:type="dxa"/>
+          </w:tcPr>
+          <w:p>
+            <w:r>
+              <w:t>See Below</w:t>
+            </w:r>
+          </w:p>
+        </w:tc>
+        <w:tc>
+          <w:tcPr>
+            <w:tcW w:w="787" w:type="dxa"/>
+            <w:shd w:val="clear" w:color="auto" w:fill="A8D08D" w:themeFill="accent6" w:themeFillTint="99"/>
+          </w:tcPr>
+          <w:p>
+            <w:r>
+              <w:t>P</w:t>
+            </w:r>
+          </w:p>
+        </w:tc>
+      </w:tr>
+      <w:tr>
+        <w:tc>
+          <w:tcPr>
+            <w:tcW w:w="440" w:type="dxa"/>
+          </w:tcPr>
+          <w:p>
+            <w:r>
+              <w:t>5</w:t>
+            </w:r>
+          </w:p>
+        </w:tc>
+        <w:tc>
+          <w:tcPr>
+            <w:tcW w:w="2080" w:type="dxa"/>
+          </w:tcPr>
+          <w:p>
+            <w:r>
+              <w:t>Input no Bounds (Use Generated Defaults) and Display</w:t>
+            </w:r>
+          </w:p>
+        </w:tc>
+        <w:tc>
+          <w:tcPr>
+            <w:tcW w:w="236" w:type="dxa"/>
+          </w:tcPr>
+          <w:p>
+            <w:r>
+              <w:t>Lower bound = “”, upper bound = “”</w:t>
+            </w:r>
+          </w:p>
+        </w:tc>
+        <w:tc>
+          <w:tcPr>
+            <w:tcW w:w="4020" w:type="dxa"/>
+          </w:tcPr>
+          <w:p>
+            <w:r>
+              <w:t>DataGrid is coloured and textbox inputs are filled with standard dev</w:t>
+            </w:r>
+            <w:r>
+              <w:t xml:space="preserve"> bounds</w:t>
+            </w:r>
+            <w:r>
+              <w:t>. (bounds should be equidistant from average)</w:t>
+            </w:r>
+          </w:p>
+        </w:tc>
+        <w:tc>
+          <w:tcPr>
+            <w:tcW w:w="2071" w:type="dxa"/>
+          </w:tcPr>
+          <w:p>
+            <w:r>
+              <w:t>See Below</w:t>
+            </w:r>
+          </w:p>
+        </w:tc>
+        <w:tc>
+          <w:tcPr>
+            <w:tcW w:w="787" w:type="dxa"/>
+            <w:shd w:val="clear" w:color="auto" w:fill="A8D08D" w:themeFill="accent6" w:themeFillTint="99"/>
+          </w:tcPr>
+          <w:p>
+            <w:r>
+              <w:t>P</w:t>
+            </w:r>
+          </w:p>
+        </w:tc>
+      </w:tr>
+      <w:tr>
+        <w:tc>
+          <w:tcPr>
+            <w:tcW w:w="440" w:type="dxa"/>
+          </w:tcPr>
+          <w:p>
+            <w:r>
+              <w:lastRenderedPageBreak/>
+              <w:t>6</w:t>
+            </w:r>
+          </w:p>
+        </w:tc>
+        <w:tc>
+          <w:tcPr>
+            <w:tcW w:w="2080" w:type="dxa"/>
+          </w:tcPr>
+          <w:p>
+            <w:r>
+              <w:t>Clear Bounds</w:t>
+            </w:r>
+          </w:p>
+        </w:tc>
+        <w:tc>
+          <w:tcPr>
+            <w:tcW w:w="236" w:type="dxa"/>
+          </w:tcPr>
+          <w:p>
+            <w:r>
+              <w:t>_</w:t>
+            </w:r>
+          </w:p>
+        </w:tc>
+        <w:tc>
+          <w:tcPr>
+            <w:tcW w:w="4020" w:type="dxa"/>
+          </w:tcPr>
+          <w:p>
+            <w:r>
+              <w:t>DataGrid is cleared of Colour</w:t>
+            </w:r>
+          </w:p>
+        </w:tc>
+        <w:tc>
+          <w:tcPr>
+            <w:tcW w:w="2071" w:type="dxa"/>
+          </w:tcPr>
+          <w:p>
+            <w:r>
+              <w:t>See Below</w:t>
+            </w:r>
+          </w:p>
+        </w:tc>
+        <w:tc>
+          <w:tcPr>
+            <w:tcW w:w="787" w:type="dxa"/>
+            <w:shd w:val="clear" w:color="auto" w:fill="A8D08D" w:themeFill="accent6" w:themeFillTint="99"/>
+          </w:tcPr>
+          <w:p>
+            <w:r>
+              <w:t>P</w:t>
+            </w:r>
+          </w:p>
+        </w:tc>
+      </w:tr>
+      <w:tr>
+        <w:tc>
+          <w:tcPr>
+            <w:tcW w:w="440" w:type="dxa"/>
+          </w:tcPr>
+          <w:p>
+            <w:r>
+              <w:t>7</w:t>
+            </w:r>
+          </w:p>
+        </w:tc>
+        <w:tc>
+          <w:tcPr>
+            <w:tcW w:w="2080" w:type="dxa"/>
+          </w:tcPr>
+          <w:p>
+            <w:r>
+              <w:t>Exact Search</w:t>
+            </w:r>
+          </w:p>
+        </w:tc>
+        <w:tc>
+          <w:tcPr>
+            <w:tcW w:w="236" w:type="dxa"/>
+          </w:tcPr>
+          <w:p>
+            <w:r>
+              <w:t>Search Term = 111.042</w:t>
+            </w:r>
+          </w:p>
+        </w:tc>
+        <w:tc>
+          <w:tcPr>
+            <w:tcW w:w="4020" w:type="dxa"/>
+          </w:tcPr>
+          <w:p>
+            <w:r>
+              <w:t xml:space="preserve">Exact Match is Found </w:t>
+            </w:r>
+            <w:r>
+              <w:t>(Message displays and cell highlighted)</w:t>
+            </w:r>
+          </w:p>
+        </w:tc>
+        <w:tc>
+          <w:tcPr>
+            <w:tcW w:w="2071" w:type="dxa"/>
+          </w:tcPr>
+          <w:p>
+            <w:r>
+              <w:t>See Below</w:t>
+            </w:r>
+          </w:p>
+        </w:tc>
+        <w:tc>
+          <w:tcPr>
+            <w:tcW w:w="787" w:type="dxa"/>
+            <w:shd w:val="clear" w:color="auto" w:fill="A8D08D" w:themeFill="accent6" w:themeFillTint="99"/>
+          </w:tcPr>
+          <w:p>
+            <w:r>
+              <w:t>P</w:t>
+            </w:r>
+          </w:p>
+        </w:tc>
+      </w:tr>
+      <w:tr>
+        <w:tc>
+          <w:tcPr>
+            <w:tcW w:w="440" w:type="dxa"/>
+          </w:tcPr>
+          <w:p>
+            <w:r>
+              <w:t>8</w:t>
+            </w:r>
+          </w:p>
+        </w:tc>
+        <w:tc>
+          <w:tcPr>
+            <w:tcW w:w="2080" w:type="dxa"/>
+          </w:tcPr>
+          <w:p>
+            <w:r>
+              <w:t>Close Search</w:t>
+            </w:r>
+          </w:p>
+        </w:tc>
+        <w:tc>
+          <w:tcPr>
+            <w:tcW w:w="236" w:type="dxa"/>
+          </w:tcPr>
+          <w:p>
+            <w:r>
+              <w:t>Search Term = 233</w:t>
+            </w:r>
+          </w:p>
+        </w:tc>
+        <w:tc>
+          <w:tcPr>
+            <w:tcW w:w="4020" w:type="dxa"/>
+          </w:tcPr>
+          <w:p>
+            <w:r>
+              <w:t>Close Match is Found (Message displays and cell highlighted)</w:t>
+            </w:r>
+          </w:p>
+        </w:tc>
+        <w:tc>
+          <w:tcPr>
+            <w:tcW w:w="2071" w:type="dxa"/>
+          </w:tcPr>
+          <w:p>
+            <w:r>
+              <w:t>See Below</w:t>
+            </w:r>
+          </w:p>
+        </w:tc>
+        <w:tc>
+          <w:tcPr>
+            <w:tcW w:w="787" w:type="dxa"/>
+            <w:shd w:val="clear" w:color="auto" w:fill="A8D08D" w:themeFill="accent6" w:themeFillTint="99"/>
+          </w:tcPr>
+          <w:p>
+            <w:r>
+              <w:t>P</w:t>
+            </w:r>
+          </w:p>
+        </w:tc>
+      </w:tr>
+      <w:tr>
+        <w:tc>
+          <w:tcPr>
+            <w:tcW w:w="440" w:type="dxa"/>
+          </w:tcPr>
+          <w:p>
+            <w:r>
+              <w:t>9</w:t>
+            </w:r>
+          </w:p>
+        </w:tc>
+        <w:tc>
+          <w:tcPr>
+            <w:tcW w:w="2080" w:type="dxa"/>
+          </w:tcPr>
+          <w:p>
+            <w:r>
+              <w:t>Fail Search</w:t>
+            </w:r>
+          </w:p>
+        </w:tc>
+        <w:tc>
+          <w:tcPr>
+            <w:tcW w:w="236" w:type="dxa"/>
+          </w:tcPr>
+          <w:p>
+            <w:r>
+              <w:t>Search Term = 1000</w:t>
+            </w:r>
+          </w:p>
+        </w:tc>
+        <w:tc>
+          <w:tcPr>
+            <w:tcW w:w="4020" w:type="dxa"/>
+          </w:tcPr>
+          <w:p>
+            <w:r>
+              <w:t>No</w:t>
+            </w:r>
+            <w:r>
+              <w:t xml:space="preserve"> Match is Found (Message displays and</w:t>
+            </w:r>
+            <w:r>
+              <w:t xml:space="preserve"> no</w:t>
+            </w:r>
+            <w:r>
+              <w:t xml:space="preserve"> cell highlighted)</w:t>
+            </w:r>
+          </w:p>
+        </w:tc>
+        <w:tc>
+          <w:tcPr>
+            <w:tcW w:w="2071" w:type="dxa"/>
+          </w:tcPr>
+          <w:p>
+            <w:r>
+              <w:t>See Below</w:t>
+            </w:r>
+          </w:p>
+        </w:tc>
+        <w:tc>
+          <w:tcPr>
+            <w:tcW w:w="787" w:type="dxa"/>
+            <w:shd w:val="clear" w:color="auto" w:fill="A8D08D" w:themeFill="accent6" w:themeFillTint="99"/>
+          </w:tcPr>
+          <w:p>
+            <w:r>
+              <w:t>P</w:t>
+            </w:r>
+          </w:p>
+        </w:tc>
+      </w:tr>
+      <w:tr>
+        <w:tc>
+          <w:tcPr>
+            <w:tcW w:w="440" w:type="dxa"/>
+          </w:tcPr>
+          <w:p>
+            <w:r>
+              <w:t>10</w:t>
+            </w:r>
+          </w:p>
+        </w:tc>
+        <w:tc>
+          <w:tcPr>
+            <w:tcW w:w="2080" w:type="dxa"/>
+          </w:tcPr>
+          <w:p>
+            <w:r>
+              <w:t>Load Previous Dataset</w:t>
+            </w:r>
+          </w:p>
+        </w:tc>
+        <w:tc>
+          <w:tcPr>
+            <w:tcW w:w="236" w:type="dxa"/>
+          </w:tcPr>
+          <w:p>
+            <w:r>
+              <w:t>air_quality.bin</w:t>
+            </w:r>
+            <w:r>
+              <w:t>, wildlife_detection.bin</w:t>
+            </w:r>
+          </w:p>
+        </w:tc>
+        <w:tc>
+          <w:tcPr>
+            <w:tcW w:w="4020" w:type="dxa"/>
+          </w:tcPr>
+          <w:p>
+            <w:r>
+              <w:t>Dataset is loaded, previous button is disabled, and next button is enabled</w:t>
+            </w:r>
+          </w:p>
+        </w:tc>
+        <w:tc>
+          <w:tcPr>
+            <w:tcW w:w="2071" w:type="dxa"/>
+          </w:tcPr>
+          <w:p>
+            <w:r>
+              <w:t>See Below</w:t>
+            </w:r>
+          </w:p>
+        </w:tc>
+        <w:tc>
+          <w:tcPr>
+            <w:tcW w:w="787" w:type="dxa"/>
+            <w:shd w:val="clear" w:color="auto" w:fill="A8D08D" w:themeFill="accent6" w:themeFillTint="99"/>
+          </w:tcPr>
+          <w:p>
+            <w:r>
+              <w:t>P</w:t>
+            </w:r>
+          </w:p>
+        </w:tc>
+      </w:tr>
+      <w:tr>
+        <w:tc>
+          <w:tcPr>
+            <w:tcW w:w="440" w:type="dxa"/>
+          </w:tcPr>
+          <w:p>
+            <w:r>
+              <w:t>11</w:t>
+            </w:r>
+          </w:p>
+        </w:tc>
+        <w:tc>
+          <w:tcPr>
+            <w:tcW w:w="2080" w:type="dxa"/>
+          </w:tcPr>
+          <w:p>
+            <w:r>
+              <w:t>Load Next Dataset</w:t>
+            </w:r>
+          </w:p>
+        </w:tc>
+        <w:tc>
+          <w:tcPr>
+            <w:tcW w:w="236" w:type="dxa"/>
+          </w:tcPr>
+          <w:p>
+            <w:r>
+              <w:t>air_quality.bin, wildlife_detection.bin</w:t>
+            </w:r>
+          </w:p>
+        </w:tc>
+        <w:tc>
+          <w:tcPr>
+            <w:tcW w:w="4020" w:type="dxa"/>
+          </w:tcPr>
+          <w:p>
+            <w:r>
+              <w:t xml:space="preserve">Dataset is loaded, previous button is </w:t>
+            </w:r>
+            <w:r>
+              <w:t>en</w:t>
+            </w:r>
+            <w:r>
+              <w:t>abled</w:t>
+            </w:r>
+            <w:r>
+              <w:t>,</w:t>
+            </w:r>
+            <w:r>
+              <w:t xml:space="preserve"> and next button is </w:t>
+            </w:r>
+            <w:r>
+              <w:t>dis</w:t>
+            </w:r>
+            <w:r>
+              <w:t>abled</w:t>
+            </w:r>
+          </w:p>
+        </w:tc>
+        <w:tc>
+          <w:tcPr>
+            <w:tcW w:w="2071" w:type="dxa"/>
+          </w:tcPr>
+          <w:p>
+            <w:r>
+              <w:t>See Below</w:t>
+            </w:r>
+          </w:p>
+        </w:tc>
+        <w:tc>
+          <w:tcPr>
+            <w:tcW w:w="787" w:type="dxa"/>
+            <w:shd w:val="clear" w:color="auto" w:fill="A8D08D" w:themeFill="accent6" w:themeFillTint="99"/>
+          </w:tcPr>
+          <w:p>
+            <w:r>
+              <w:t>P</w:t>
+            </w:r>
+          </w:p>
         </w:tc>
       </w:tr>
     </w:tbl>
+    <w:p/>
+    <w:p>
+      <w:pPr>
+        <w:pStyle w:val="Heading3"/>
+      </w:pPr>
+      <w:r>
+        <w:t>System Testing Screenshots</w:t>
+      </w:r>
+    </w:p>
+    <w:p>
+      <w:pPr>
+        <w:pStyle w:val="Heading4"/>
+        <w:numPr>
+          <w:ilvl w:val="0"/>
+          <w:numId w:val="43"/>
+        </w:numPr>
+      </w:pPr>
+      <w:r>
+        <w:t>Load Test</w:t>
+      </w:r>
+    </w:p>
+    <w:p>
+      <w:pPr>
+        <w:pStyle w:val="ListParagraph"/>
+      </w:pPr>
+      <w:r>
+        <w:rPr>
+          <w:noProof/>
+        </w:rPr>
+        <w:drawing>
+          <wp:inline distT="0" distB="0" distL="0" distR="0" wp14:anchorId="254E2FE2" wp14:editId="64681228">
+            <wp:extent cx="6120130" cy="2533650"/>
+            <wp:effectExtent l="0" t="0" r="0" b="0"/>
+            <wp:docPr id="860797059" name="Picture 4" descr="A screenshot of a computer&#10;&#10;AI-generated content may be incorrect."/>
+            <wp:cNvGraphicFramePr>
+              <a:graphicFrameLocks xmlns:a="http://schemas.openxmlformats.org/drawingml/2006/main" noChangeAspect="1"/>
+            </wp:cNvGraphicFramePr>
+            <a:graphic xmlns:a="http://schemas.openxmlformats.org/drawingml/2006/main">
+              <a:graphicData uri="http://schemas.openxmlformats.org/drawingml/2006/picture">
+                <pic:pic xmlns:pic="http://schemas.openxmlformats.org/drawingml/2006/picture">
+                  <pic:nvPicPr>
+                    <pic:cNvPr id="860797059" name="Picture 4" descr="A screenshot of a computer&#10;&#10;AI-generated content may be incorrect."/>
+                    <pic:cNvPicPr/>
+                  </pic:nvPicPr>
+                  <pic:blipFill>
+                    <a:blip r:embed="rId46">
+                      <a:extLst>
+                        <a:ext uri="{28A0092B-C50C-407E-A947-70E740481C1C}">
+                          <a14:useLocalDpi xmlns:a14="http://schemas.microsoft.com/office/drawing/2010/main" val="0"/>
+                        </a:ext>
+                      </a:extLst>
+                    </a:blip>
+                    <a:stretch>
+                      <a:fillRect/>
+                    </a:stretch>
+                  </pic:blipFill>
+                  <pic:spPr>
+                    <a:xfrm>
+                      <a:off x="0" y="0"/>
+                      <a:ext cx="6120130" cy="2533650"/>
+                    </a:xfrm>
+                    <a:prstGeom prst="rect">
+                      <a:avLst/>
+                    </a:prstGeom>
+                  </pic:spPr>
+                </pic:pic>
+              </a:graphicData>
+            </a:graphic>
+          </wp:inline>
+        </w:drawing>
+      </w:r>
+    </w:p>
+    <w:p>
+      <w:pPr>
+        <w:pStyle w:val="ListParagraph"/>
+      </w:pPr>
+    </w:p>
+    <w:p>
+      <w:pPr>
+        <w:pStyle w:val="Heading4"/>
+        <w:numPr>
+          <w:ilvl w:val="0"/>
+          <w:numId w:val="43"/>
+        </w:numPr>
+      </w:pPr>
+      <w:r>
+        <w:lastRenderedPageBreak/>
+        <w:t>Save Test</w:t>
+      </w:r>
+    </w:p>
+    <w:p>
+      <w:pPr>
+        <w:ind w:left="360"/>
+      </w:pPr>
+      <w:r>
+        <w:rPr>
+          <w:noProof/>
+        </w:rPr>
+        <w:drawing>
+          <wp:inline distT="0" distB="0" distL="0" distR="0" wp14:anchorId="31C08060" wp14:editId="63313E4D">
+            <wp:extent cx="6120130" cy="3502025"/>
+            <wp:effectExtent l="0" t="0" r="0" b="3175"/>
+            <wp:docPr id="867883333" name="Picture 5" descr="A screenshot of a computer&#10;&#10;AI-generated content may be incorrect."/>
+            <wp:cNvGraphicFramePr>
+              <a:graphicFrameLocks xmlns:a="http://schemas.openxmlformats.org/drawingml/2006/main" noChangeAspect="1"/>
+            </wp:cNvGraphicFramePr>
+            <a:graphic xmlns:a="http://schemas.openxmlformats.org/drawingml/2006/main">
+              <a:graphicData uri="http://schemas.openxmlformats.org/drawingml/2006/picture">
+                <pic:pic xmlns:pic="http://schemas.openxmlformats.org/drawingml/2006/picture">
+                  <pic:nvPicPr>
+                    <pic:cNvPr id="867883333" name="Picture 5" descr="A screenshot of a computer&#10;&#10;AI-generated content may be incorrect."/>
+                    <pic:cNvPicPr/>
+                  </pic:nvPicPr>
+                  <pic:blipFill>
+                    <a:blip r:embed="rId47">
+                      <a:extLst>
+                        <a:ext uri="{28A0092B-C50C-407E-A947-70E740481C1C}">
+                          <a14:useLocalDpi xmlns:a14="http://schemas.microsoft.com/office/drawing/2010/main" val="0"/>
+                        </a:ext>
+                      </a:extLst>
+                    </a:blip>
+                    <a:stretch>
+                      <a:fillRect/>
+                    </a:stretch>
+                  </pic:blipFill>
+                  <pic:spPr>
+                    <a:xfrm>
+                      <a:off x="0" y="0"/>
+                      <a:ext cx="6120130" cy="3502025"/>
+                    </a:xfrm>
+                    <a:prstGeom prst="rect">
+                      <a:avLst/>
+                    </a:prstGeom>
+                  </pic:spPr>
+                </pic:pic>
+              </a:graphicData>
+            </a:graphic>
+          </wp:inline>
+        </w:drawing>
+      </w:r>
+    </w:p>
+    <w:p>
+      <w:pPr>
+        <w:ind w:left="360"/>
+      </w:pPr>
+      <w:r>
+        <w:rPr>
+          <w:noProof/>
+        </w:rPr>
+        <w:drawing>
+          <wp:inline distT="0" distB="0" distL="0" distR="0" wp14:anchorId="118DC988" wp14:editId="3CE82000">
+            <wp:extent cx="6120130" cy="4168140"/>
+            <wp:effectExtent l="0" t="0" r="0" b="3810"/>
+            <wp:docPr id="2018428024" name="Picture 6" descr="A screenshot of a computer&#10;&#10;AI-generated content may be incorrect."/>
+            <wp:cNvGraphicFramePr>
+              <a:graphicFrameLocks xmlns:a="http://schemas.openxmlformats.org/drawingml/2006/main" noChangeAspect="1"/>
+            </wp:cNvGraphicFramePr>
+            <a:graphic xmlns:a="http://schemas.openxmlformats.org/drawingml/2006/main">
+              <a:graphicData uri="http://schemas.openxmlformats.org/drawingml/2006/picture">
+                <pic:pic xmlns:pic="http://schemas.openxmlformats.org/drawingml/2006/picture">
+                  <pic:nvPicPr>
+                    <pic:cNvPr id="2018428024" name="Picture 6" descr="A screenshot of a computer&#10;&#10;AI-generated content may be incorrect."/>
+                    <pic:cNvPicPr/>
+                  </pic:nvPicPr>
+                  <pic:blipFill>
+                    <a:blip r:embed="rId48">
+                      <a:extLst>
+                        <a:ext uri="{28A0092B-C50C-407E-A947-70E740481C1C}">
+                          <a14:useLocalDpi xmlns:a14="http://schemas.microsoft.com/office/drawing/2010/main" val="0"/>
+                        </a:ext>
+                      </a:extLst>
+                    </a:blip>
+                    <a:stretch>
+                      <a:fillRect/>
+                    </a:stretch>
+                  </pic:blipFill>
+                  <pic:spPr>
+                    <a:xfrm>
+                      <a:off x="0" y="0"/>
+                      <a:ext cx="6120130" cy="4168140"/>
+                    </a:xfrm>
+                    <a:prstGeom prst="rect">
+                      <a:avLst/>
+                    </a:prstGeom>
+                  </pic:spPr>
+                </pic:pic>
+              </a:graphicData>
+            </a:graphic>
+          </wp:inline>
+        </w:drawing>
+      </w:r>
+    </w:p>
+    <w:p/>
+    <w:p>
+      <w:pPr>
+        <w:pStyle w:val="Heading4"/>
+        <w:numPr>
+          <w:ilvl w:val="0"/>
+          <w:numId w:val="43"/>
+        </w:numPr>
+      </w:pPr>
+      <w:r>
+        <w:lastRenderedPageBreak/>
+        <w:t>Both Bounds Test</w:t>
+      </w:r>
+    </w:p>
+    <w:p>
+      <w:pPr>
+        <w:pStyle w:val="ListParagraph"/>
+      </w:pPr>
+      <w:r>
+        <w:rPr>
+          <w:noProof/>
+        </w:rPr>
+        <w:drawing>
+          <wp:inline distT="0" distB="0" distL="0" distR="0" wp14:anchorId="7C76C38B" wp14:editId="680521FC">
+            <wp:extent cx="6120130" cy="2515235"/>
+            <wp:effectExtent l="0" t="0" r="0" b="0"/>
+            <wp:docPr id="1735905177" name="Picture 7" descr="A screenshot of a computer&#10;&#10;AI-generated content may be incorrect."/>
+            <wp:cNvGraphicFramePr>
+              <a:graphicFrameLocks xmlns:a="http://schemas.openxmlformats.org/drawingml/2006/main" noChangeAspect="1"/>
+            </wp:cNvGraphicFramePr>
+            <a:graphic xmlns:a="http://schemas.openxmlformats.org/drawingml/2006/main">
+              <a:graphicData uri="http://schemas.openxmlformats.org/drawingml/2006/picture">
+                <pic:pic xmlns:pic="http://schemas.openxmlformats.org/drawingml/2006/picture">
+                  <pic:nvPicPr>
+                    <pic:cNvPr id="1735905177" name="Picture 7" descr="A screenshot of a computer&#10;&#10;AI-generated content may be incorrect."/>
+                    <pic:cNvPicPr/>
+                  </pic:nvPicPr>
+                  <pic:blipFill>
+                    <a:blip r:embed="rId49">
+                      <a:extLst>
+                        <a:ext uri="{28A0092B-C50C-407E-A947-70E740481C1C}">
+                          <a14:useLocalDpi xmlns:a14="http://schemas.microsoft.com/office/drawing/2010/main" val="0"/>
+                        </a:ext>
+                      </a:extLst>
+                    </a:blip>
+                    <a:stretch>
+                      <a:fillRect/>
+                    </a:stretch>
+                  </pic:blipFill>
+                  <pic:spPr>
+                    <a:xfrm>
+                      <a:off x="0" y="0"/>
+                      <a:ext cx="6120130" cy="2515235"/>
+                    </a:xfrm>
+                    <a:prstGeom prst="rect">
+                      <a:avLst/>
+                    </a:prstGeom>
+                  </pic:spPr>
+                </pic:pic>
+              </a:graphicData>
+            </a:graphic>
+          </wp:inline>
+        </w:drawing>
+      </w:r>
+    </w:p>
+    <w:p>
+      <w:pPr>
+        <w:pStyle w:val="Heading4"/>
+        <w:numPr>
+          <w:ilvl w:val="0"/>
+          <w:numId w:val="43"/>
+        </w:numPr>
+      </w:pPr>
+      <w:r>
+        <w:t>One Bound Test</w:t>
+      </w:r>
+    </w:p>
+    <w:p>
+      <w:pPr>
+        <w:pStyle w:val="ListParagraph"/>
+      </w:pPr>
+      <w:r>
+        <w:rPr>
+          <w:noProof/>
+        </w:rPr>
+        <w:drawing>
+          <wp:inline distT="0" distB="0" distL="0" distR="0" wp14:anchorId="5607A81D" wp14:editId="1F17FA23">
+            <wp:extent cx="6120130" cy="2590800"/>
+            <wp:effectExtent l="0" t="0" r="0" b="0"/>
+            <wp:docPr id="148487005" name="Picture 8" descr="A screenshot of a computer&#10;&#10;AI-generated content may be incorrect."/>
+            <wp:cNvGraphicFramePr>
+              <a:graphicFrameLocks xmlns:a="http://schemas.openxmlformats.org/drawingml/2006/main" noChangeAspect="1"/>
+            </wp:cNvGraphicFramePr>
+            <a:graphic xmlns:a="http://schemas.openxmlformats.org/drawingml/2006/main">
+              <a:graphicData uri="http://schemas.openxmlformats.org/drawingml/2006/picture">
+                <pic:pic xmlns:pic="http://schemas.openxmlformats.org/drawingml/2006/picture">
+                  <pic:nvPicPr>
+                    <pic:cNvPr id="148487005" name="Picture 8" descr="A screenshot of a computer&#10;&#10;AI-generated content may be incorrect."/>
+                    <pic:cNvPicPr/>
+                  </pic:nvPicPr>
+                  <pic:blipFill>
+                    <a:blip r:embed="rId50">
+                      <a:extLst>
+                        <a:ext uri="{28A0092B-C50C-407E-A947-70E740481C1C}">
+                          <a14:useLocalDpi xmlns:a14="http://schemas.microsoft.com/office/drawing/2010/main" val="0"/>
+                        </a:ext>
+                      </a:extLst>
+                    </a:blip>
+                    <a:stretch>
+                      <a:fillRect/>
+                    </a:stretch>
+                  </pic:blipFill>
+                  <pic:spPr>
+                    <a:xfrm>
+                      <a:off x="0" y="0"/>
+                      <a:ext cx="6120130" cy="2590800"/>
+                    </a:xfrm>
+                    <a:prstGeom prst="rect">
+                      <a:avLst/>
+                    </a:prstGeom>
+                  </pic:spPr>
+                </pic:pic>
+              </a:graphicData>
+            </a:graphic>
+          </wp:inline>
+        </w:drawing>
+      </w:r>
+    </w:p>
+    <w:p>
+      <w:pPr>
+        <w:pStyle w:val="ListParagraph"/>
+      </w:pPr>
+    </w:p>
+    <w:p>
+      <w:pPr>
+        <w:pStyle w:val="ListParagraph"/>
+      </w:pPr>
+    </w:p>
+    <w:p>
+      <w:pPr>
+        <w:pStyle w:val="ListParagraph"/>
+      </w:pPr>
+    </w:p>
+    <w:p>
+      <w:pPr>
+        <w:pStyle w:val="ListParagraph"/>
+      </w:pPr>
+    </w:p>
+    <w:p>
+      <w:pPr>
+        <w:pStyle w:val="ListParagraph"/>
+      </w:pPr>
+    </w:p>
+    <w:p>
+      <w:pPr>
+        <w:pStyle w:val="ListParagraph"/>
+      </w:pPr>
+    </w:p>
+    <w:p>
+      <w:pPr>
+        <w:pStyle w:val="ListParagraph"/>
+      </w:pPr>
+    </w:p>
+    <w:p>
+      <w:pPr>
+        <w:pStyle w:val="ListParagraph"/>
+      </w:pPr>
+    </w:p>
+    <w:p>
+      <w:pPr>
+        <w:pStyle w:val="ListParagraph"/>
+      </w:pPr>
+    </w:p>
+    <w:p>
+      <w:pPr>
+        <w:pStyle w:val="ListParagraph"/>
+      </w:pPr>
+    </w:p>
+    <w:p>
+      <w:pPr>
+        <w:pStyle w:val="ListParagraph"/>
+      </w:pPr>
+    </w:p>
+    <w:p>
+      <w:pPr>
+        <w:pStyle w:val="ListParagraph"/>
+      </w:pPr>
+    </w:p>
+    <w:p>
+      <w:pPr>
+        <w:pStyle w:val="ListParagraph"/>
+      </w:pPr>
+    </w:p>
+    <w:p>
+      <w:pPr>
+        <w:pStyle w:val="ListParagraph"/>
+      </w:pPr>
+    </w:p>
+    <w:p>
+      <w:pPr>
+        <w:pStyle w:val="Heading4"/>
+        <w:numPr>
+          <w:ilvl w:val="0"/>
+          <w:numId w:val="43"/>
+        </w:numPr>
+      </w:pPr>
+      <w:r>
+        <w:lastRenderedPageBreak/>
+        <w:t>No Bounds (Standard Variance Test)</w:t>
+      </w:r>
+    </w:p>
+    <w:p>
+      <w:pPr>
+        <w:ind w:left="360"/>
+      </w:pPr>
+      <w:r>
+        <w:t xml:space="preserve">Standard Variance = 36.185 </w:t>
+      </w:r>
+      <w:r>
+        <w:rPr>
+          <w:highlight w:val="green"/>
+        </w:rPr>
+        <w:t>PASS</w:t>
+      </w:r>
+    </w:p>
+    <w:p>
+      <w:pPr>
+        <w:pStyle w:val="ListParagraph"/>
+      </w:pPr>
+      <w:r>
+        <w:rPr>
+          <w:noProof/>
+        </w:rPr>
+        <w:drawing>
+          <wp:inline distT="0" distB="0" distL="0" distR="0" wp14:anchorId="497431E3" wp14:editId="71BA5943">
+            <wp:extent cx="6120130" cy="2505075"/>
+            <wp:effectExtent l="0" t="0" r="0" b="9525"/>
+            <wp:docPr id="19662229" name="Picture 9" descr="A screenshot of a computer&#10;&#10;AI-generated content may be incorrect."/>
+            <wp:cNvGraphicFramePr>
+              <a:graphicFrameLocks xmlns:a="http://schemas.openxmlformats.org/drawingml/2006/main" noChangeAspect="1"/>
+            </wp:cNvGraphicFramePr>
+            <a:graphic xmlns:a="http://schemas.openxmlformats.org/drawingml/2006/main">
+              <a:graphicData uri="http://schemas.openxmlformats.org/drawingml/2006/picture">
+                <pic:pic xmlns:pic="http://schemas.openxmlformats.org/drawingml/2006/picture">
+                  <pic:nvPicPr>
+                    <pic:cNvPr id="19662229" name="Picture 9" descr="A screenshot of a computer&#10;&#10;AI-generated content may be incorrect."/>
+                    <pic:cNvPicPr/>
+                  </pic:nvPicPr>
+                  <pic:blipFill>
+                    <a:blip r:embed="rId51">
+                      <a:extLst>
+                        <a:ext uri="{28A0092B-C50C-407E-A947-70E740481C1C}">
+                          <a14:useLocalDpi xmlns:a14="http://schemas.microsoft.com/office/drawing/2010/main" val="0"/>
+                        </a:ext>
+                      </a:extLst>
+                    </a:blip>
+                    <a:stretch>
+                      <a:fillRect/>
+                    </a:stretch>
+                  </pic:blipFill>
+                  <pic:spPr>
+                    <a:xfrm>
+                      <a:off x="0" y="0"/>
+                      <a:ext cx="6120130" cy="2505075"/>
+                    </a:xfrm>
+                    <a:prstGeom prst="rect">
+                      <a:avLst/>
+                    </a:prstGeom>
+                  </pic:spPr>
+                </pic:pic>
+              </a:graphicData>
+            </a:graphic>
+          </wp:inline>
+        </w:drawing>
+      </w:r>
+    </w:p>
+    <w:p>
+      <w:pPr>
+        <w:pStyle w:val="Heading4"/>
+        <w:numPr>
+          <w:ilvl w:val="0"/>
+          <w:numId w:val="43"/>
+        </w:numPr>
+      </w:pPr>
+      <w:r>
+        <w:t>Clear Bounds Test</w:t>
+      </w:r>
+    </w:p>
+    <w:p>
+      <w:pPr>
+        <w:ind w:left="360"/>
+      </w:pPr>
+      <w:r>
+        <w:rPr>
+          <w:noProof/>
+        </w:rPr>
+        <w:drawing>
+          <wp:inline distT="0" distB="0" distL="0" distR="0" wp14:anchorId="1E8B9EE9" wp14:editId="519DF554">
+            <wp:extent cx="6120130" cy="2499995"/>
+            <wp:effectExtent l="0" t="0" r="0" b="0"/>
+            <wp:docPr id="426587566" name="Picture 10" descr="A screenshot of a computer&#10;&#10;AI-generated content may be incorrect."/>
+            <wp:cNvGraphicFramePr>
+              <a:graphicFrameLocks xmlns:a="http://schemas.openxmlformats.org/drawingml/2006/main" noChangeAspect="1"/>
+            </wp:cNvGraphicFramePr>
+            <a:graphic xmlns:a="http://schemas.openxmlformats.org/drawingml/2006/main">
+              <a:graphicData uri="http://schemas.openxmlformats.org/drawingml/2006/picture">
+                <pic:pic xmlns:pic="http://schemas.openxmlformats.org/drawingml/2006/picture">
+                  <pic:nvPicPr>
+                    <pic:cNvPr id="426587566" name="Picture 10" descr="A screenshot of a computer&#10;&#10;AI-generated content may be incorrect."/>
+                    <pic:cNvPicPr/>
+                  </pic:nvPicPr>
+                  <pic:blipFill>
+                    <a:blip r:embed="rId52">
+                      <a:extLst>
+                        <a:ext uri="{28A0092B-C50C-407E-A947-70E740481C1C}">
+                          <a14:useLocalDpi xmlns:a14="http://schemas.microsoft.com/office/drawing/2010/main" val="0"/>
+                        </a:ext>
+                      </a:extLst>
+                    </a:blip>
+                    <a:stretch>
+                      <a:fillRect/>
+                    </a:stretch>
+                  </pic:blipFill>
+                  <pic:spPr>
+                    <a:xfrm>
+                      <a:off x="0" y="0"/>
+                      <a:ext cx="6120130" cy="2499995"/>
+                    </a:xfrm>
+                    <a:prstGeom prst="rect">
+                      <a:avLst/>
+                    </a:prstGeom>
+                  </pic:spPr>
+                </pic:pic>
+              </a:graphicData>
+            </a:graphic>
+          </wp:inline>
+        </w:drawing>
+      </w:r>
+    </w:p>
+    <w:p>
+      <w:pPr>
+        <w:pStyle w:val="Heading4"/>
+        <w:numPr>
+          <w:ilvl w:val="0"/>
+          <w:numId w:val="43"/>
+        </w:numPr>
+      </w:pPr>
+      <w:r>
+        <w:lastRenderedPageBreak/>
+        <w:t>Exact Search Test</w:t>
+      </w:r>
+    </w:p>
+    <w:p>
+      <w:pPr>
+        <w:pStyle w:val="ListParagraph"/>
+      </w:pPr>
+      <w:r>
+        <w:rPr>
+          <w:noProof/>
+        </w:rPr>
+        <w:drawing>
+          <wp:inline distT="0" distB="0" distL="0" distR="0" wp14:anchorId="4EE6EEBC" wp14:editId="57B724D9">
+            <wp:extent cx="6120130" cy="2522855"/>
+            <wp:effectExtent l="0" t="0" r="0" b="0"/>
+            <wp:docPr id="882461795" name="Picture 11" descr="A screenshot of a computer&#10;&#10;AI-generated content may be incorrect."/>
+            <wp:cNvGraphicFramePr>
+              <a:graphicFrameLocks xmlns:a="http://schemas.openxmlformats.org/drawingml/2006/main" noChangeAspect="1"/>
+            </wp:cNvGraphicFramePr>
+            <a:graphic xmlns:a="http://schemas.openxmlformats.org/drawingml/2006/main">
+              <a:graphicData uri="http://schemas.openxmlformats.org/drawingml/2006/picture">
+                <pic:pic xmlns:pic="http://schemas.openxmlformats.org/drawingml/2006/picture">
+                  <pic:nvPicPr>
+                    <pic:cNvPr id="882461795" name="Picture 11" descr="A screenshot of a computer&#10;&#10;AI-generated content may be incorrect."/>
+                    <pic:cNvPicPr/>
+                  </pic:nvPicPr>
+                  <pic:blipFill>
+                    <a:blip r:embed="rId53">
+                      <a:extLst>
+                        <a:ext uri="{28A0092B-C50C-407E-A947-70E740481C1C}">
+                          <a14:useLocalDpi xmlns:a14="http://schemas.microsoft.com/office/drawing/2010/main" val="0"/>
+                        </a:ext>
+                      </a:extLst>
+                    </a:blip>
+                    <a:stretch>
+                      <a:fillRect/>
+                    </a:stretch>
+                  </pic:blipFill>
+                  <pic:spPr>
+                    <a:xfrm>
+                      <a:off x="0" y="0"/>
+                      <a:ext cx="6120130" cy="2522855"/>
+                    </a:xfrm>
+                    <a:prstGeom prst="rect">
+                      <a:avLst/>
+                    </a:prstGeom>
+                  </pic:spPr>
+                </pic:pic>
+              </a:graphicData>
+            </a:graphic>
+          </wp:inline>
+        </w:drawing>
+      </w:r>
+    </w:p>
+    <w:p>
+      <w:pPr>
+        <w:pStyle w:val="ListParagraph"/>
+      </w:pPr>
+    </w:p>
+    <w:p>
+      <w:pPr>
+        <w:pStyle w:val="ListParagraph"/>
+      </w:pPr>
+      <w:r>
+        <w:rPr>
+          <w:noProof/>
+        </w:rPr>
+        <w:drawing>
+          <wp:inline distT="0" distB="0" distL="0" distR="0" wp14:anchorId="42FA51F4" wp14:editId="7C26EA9E">
+            <wp:extent cx="6120130" cy="2466340"/>
+            <wp:effectExtent l="0" t="0" r="0" b="0"/>
+            <wp:docPr id="735368497" name="Picture 12" descr="A screenshot of a computer&#10;&#10;AI-generated content may be incorrect."/>
+            <wp:cNvGraphicFramePr>
+              <a:graphicFrameLocks xmlns:a="http://schemas.openxmlformats.org/drawingml/2006/main" noChangeAspect="1"/>
+            </wp:cNvGraphicFramePr>
+            <a:graphic xmlns:a="http://schemas.openxmlformats.org/drawingml/2006/main">
+              <a:graphicData uri="http://schemas.openxmlformats.org/drawingml/2006/picture">
+                <pic:pic xmlns:pic="http://schemas.openxmlformats.org/drawingml/2006/picture">
+                  <pic:nvPicPr>
+                    <pic:cNvPr id="735368497" name="Picture 12" descr="A screenshot of a computer&#10;&#10;AI-generated content may be incorrect."/>
+                    <pic:cNvPicPr/>
+                  </pic:nvPicPr>
+                  <pic:blipFill>
+                    <a:blip r:embed="rId54">
+                      <a:extLst>
+                        <a:ext uri="{28A0092B-C50C-407E-A947-70E740481C1C}">
+                          <a14:useLocalDpi xmlns:a14="http://schemas.microsoft.com/office/drawing/2010/main" val="0"/>
+                        </a:ext>
+                      </a:extLst>
+                    </a:blip>
+                    <a:stretch>
+                      <a:fillRect/>
+                    </a:stretch>
+                  </pic:blipFill>
+                  <pic:spPr>
+                    <a:xfrm>
+                      <a:off x="0" y="0"/>
+                      <a:ext cx="6120130" cy="2466340"/>
+                    </a:xfrm>
+                    <a:prstGeom prst="rect">
+                      <a:avLst/>
+                    </a:prstGeom>
+                  </pic:spPr>
+                </pic:pic>
+              </a:graphicData>
+            </a:graphic>
+          </wp:inline>
+        </w:drawing>
+      </w:r>
+    </w:p>
+    <w:p>
+      <w:pPr>
+        <w:pStyle w:val="Heading4"/>
+        <w:numPr>
+          <w:ilvl w:val="0"/>
+          <w:numId w:val="43"/>
+        </w:numPr>
+      </w:pPr>
+      <w:r>
+        <w:t>Close Search Test</w:t>
+      </w:r>
+    </w:p>
+    <w:p>
+      <w:pPr>
+        <w:pStyle w:val="ListParagraph"/>
+      </w:pPr>
+      <w:r>
+        <w:rPr>
+          <w:noProof/>
+        </w:rPr>
+        <w:drawing>
+          <wp:inline distT="0" distB="0" distL="0" distR="0" wp14:anchorId="709AD370" wp14:editId="3D37E6AB">
+            <wp:extent cx="6120130" cy="2721610"/>
+            <wp:effectExtent l="0" t="0" r="0" b="2540"/>
+            <wp:docPr id="43466492" name="Picture 13" descr="A screenshot of a computer&#10;&#10;AI-generated content may be incorrect."/>
+            <wp:cNvGraphicFramePr>
+              <a:graphicFrameLocks xmlns:a="http://schemas.openxmlformats.org/drawingml/2006/main" noChangeAspect="1"/>
+            </wp:cNvGraphicFramePr>
+            <a:graphic xmlns:a="http://schemas.openxmlformats.org/drawingml/2006/main">
+              <a:graphicData uri="http://schemas.openxmlformats.org/drawingml/2006/picture">
+                <pic:pic xmlns:pic="http://schemas.openxmlformats.org/drawingml/2006/picture">
+                  <pic:nvPicPr>
+                    <pic:cNvPr id="43466492" name="Picture 13" descr="A screenshot of a computer&#10;&#10;AI-generated content may be incorrect."/>
+                    <pic:cNvPicPr/>
+                  </pic:nvPicPr>
+                  <pic:blipFill>
+                    <a:blip r:embed="rId55">
+                      <a:extLst>
+                        <a:ext uri="{28A0092B-C50C-407E-A947-70E740481C1C}">
+                          <a14:useLocalDpi xmlns:a14="http://schemas.microsoft.com/office/drawing/2010/main" val="0"/>
+                        </a:ext>
+                      </a:extLst>
+                    </a:blip>
+                    <a:stretch>
+                      <a:fillRect/>
+                    </a:stretch>
+                  </pic:blipFill>
+                  <pic:spPr>
+                    <a:xfrm>
+                      <a:off x="0" y="0"/>
+                      <a:ext cx="6120130" cy="2721610"/>
+                    </a:xfrm>
+                    <a:prstGeom prst="rect">
+                      <a:avLst/>
+                    </a:prstGeom>
+                  </pic:spPr>
+                </pic:pic>
+              </a:graphicData>
+            </a:graphic>
+          </wp:inline>
+        </w:drawing>
+      </w:r>
+    </w:p>
+    <w:p>
+      <w:pPr>
+        <w:pStyle w:val="ListParagraph"/>
+      </w:pPr>
+    </w:p>
+    <w:p>
+      <w:pPr>
+        <w:pStyle w:val="ListParagraph"/>
+      </w:pPr>
+      <w:r>
+        <w:rPr>
+          <w:noProof/>
+        </w:rPr>
+        <w:lastRenderedPageBreak/>
+        <w:drawing>
+          <wp:inline distT="0" distB="0" distL="0" distR="0" wp14:anchorId="1CBFD03A" wp14:editId="3927CFA5">
+            <wp:extent cx="6120130" cy="2423160"/>
+            <wp:effectExtent l="0" t="0" r="0" b="0"/>
+            <wp:docPr id="1943716785" name="Picture 14" descr="A screenshot of a computer&#10;&#10;AI-generated content may be incorrect."/>
+            <wp:cNvGraphicFramePr>
+              <a:graphicFrameLocks xmlns:a="http://schemas.openxmlformats.org/drawingml/2006/main" noChangeAspect="1"/>
+            </wp:cNvGraphicFramePr>
+            <a:graphic xmlns:a="http://schemas.openxmlformats.org/drawingml/2006/main">
+              <a:graphicData uri="http://schemas.openxmlformats.org/drawingml/2006/picture">
+                <pic:pic xmlns:pic="http://schemas.openxmlformats.org/drawingml/2006/picture">
+                  <pic:nvPicPr>
+                    <pic:cNvPr id="1943716785" name="Picture 14" descr="A screenshot of a computer&#10;&#10;AI-generated content may be incorrect."/>
+                    <pic:cNvPicPr/>
+                  </pic:nvPicPr>
+                  <pic:blipFill>
+                    <a:blip r:embed="rId56">
+                      <a:extLst>
+                        <a:ext uri="{28A0092B-C50C-407E-A947-70E740481C1C}">
+                          <a14:useLocalDpi xmlns:a14="http://schemas.microsoft.com/office/drawing/2010/main" val="0"/>
+                        </a:ext>
+                      </a:extLst>
+                    </a:blip>
+                    <a:stretch>
+                      <a:fillRect/>
+                    </a:stretch>
+                  </pic:blipFill>
+                  <pic:spPr>
+                    <a:xfrm>
+                      <a:off x="0" y="0"/>
+                      <a:ext cx="6120130" cy="2423160"/>
+                    </a:xfrm>
+                    <a:prstGeom prst="rect">
+                      <a:avLst/>
+                    </a:prstGeom>
+                  </pic:spPr>
+                </pic:pic>
+              </a:graphicData>
+            </a:graphic>
+          </wp:inline>
+        </w:drawing>
+      </w:r>
+    </w:p>
+    <w:p>
+      <w:pPr>
+        <w:pStyle w:val="Heading4"/>
+        <w:numPr>
+          <w:ilvl w:val="0"/>
+          <w:numId w:val="43"/>
+        </w:numPr>
+      </w:pPr>
+      <w:r>
+        <w:t>No Match Search Test</w:t>
+      </w:r>
+    </w:p>
+    <w:p>
+      <w:pPr>
+        <w:pStyle w:val="ListParagraph"/>
+      </w:pPr>
+      <w:r>
+        <w:rPr>
+          <w:noProof/>
+        </w:rPr>
+        <w:drawing>
+          <wp:inline distT="0" distB="0" distL="0" distR="0" wp14:anchorId="55DD5AE0" wp14:editId="3BC0108C">
+            <wp:extent cx="6120130" cy="2678430"/>
+            <wp:effectExtent l="0" t="0" r="0" b="7620"/>
+            <wp:docPr id="1125422737" name="Picture 15" descr="A screenshot of a computer&#10;&#10;AI-generated content may be incorrect."/>
+            <wp:cNvGraphicFramePr>
+              <a:graphicFrameLocks xmlns:a="http://schemas.openxmlformats.org/drawingml/2006/main" noChangeAspect="1"/>
+            </wp:cNvGraphicFramePr>
+            <a:graphic xmlns:a="http://schemas.openxmlformats.org/drawingml/2006/main">
+              <a:graphicData uri="http://schemas.openxmlformats.org/drawingml/2006/picture">
+                <pic:pic xmlns:pic="http://schemas.openxmlformats.org/drawingml/2006/picture">
+                  <pic:nvPicPr>
+                    <pic:cNvPr id="1125422737" name="Picture 15" descr="A screenshot of a computer&#10;&#10;AI-generated content may be incorrect."/>
+                    <pic:cNvPicPr/>
+                  </pic:nvPicPr>
+                  <pic:blipFill>
+                    <a:blip r:embed="rId57">
+                      <a:extLst>
+                        <a:ext uri="{28A0092B-C50C-407E-A947-70E740481C1C}">
+                          <a14:useLocalDpi xmlns:a14="http://schemas.microsoft.com/office/drawing/2010/main" val="0"/>
+                        </a:ext>
+                      </a:extLst>
+                    </a:blip>
+                    <a:stretch>
+                      <a:fillRect/>
+                    </a:stretch>
+                  </pic:blipFill>
+                  <pic:spPr>
+                    <a:xfrm>
+                      <a:off x="0" y="0"/>
+                      <a:ext cx="6120130" cy="2678430"/>
+                    </a:xfrm>
+                    <a:prstGeom prst="rect">
+                      <a:avLst/>
+                    </a:prstGeom>
+                  </pic:spPr>
+                </pic:pic>
+              </a:graphicData>
+            </a:graphic>
+          </wp:inline>
+        </w:drawing>
+      </w:r>
+    </w:p>
+    <w:p>
+      <w:pPr>
+        <w:pStyle w:val="Heading4"/>
+        <w:numPr>
+          <w:ilvl w:val="0"/>
+          <w:numId w:val="43"/>
+        </w:numPr>
+      </w:pPr>
+      <w:r>
+        <w:lastRenderedPageBreak/>
+        <w:t>Load Previous Data Test ( Hard to confirm with screenshot )</w:t>
+      </w:r>
+    </w:p>
+    <w:p>
+      <w:pPr>
+        <w:ind w:left="360"/>
+      </w:pPr>
+      <w:r>
+        <w:rPr>
+          <w:noProof/>
+        </w:rPr>
+        <w:drawing>
+          <wp:inline distT="0" distB="0" distL="0" distR="0" wp14:anchorId="3294F1E0" wp14:editId="3F427EBA">
+            <wp:extent cx="6120130" cy="3294380"/>
+            <wp:effectExtent l="0" t="0" r="0" b="1270"/>
+            <wp:docPr id="1798571435" name="Picture 17" descr="A screenshot of a computer&#10;&#10;AI-generated content may be incorrect."/>
+            <wp:cNvGraphicFramePr>
+              <a:graphicFrameLocks xmlns:a="http://schemas.openxmlformats.org/drawingml/2006/main" noChangeAspect="1"/>
+            </wp:cNvGraphicFramePr>
+            <a:graphic xmlns:a="http://schemas.openxmlformats.org/drawingml/2006/main">
+              <a:graphicData uri="http://schemas.openxmlformats.org/drawingml/2006/picture">
+                <pic:pic xmlns:pic="http://schemas.openxmlformats.org/drawingml/2006/picture">
+                  <pic:nvPicPr>
+                    <pic:cNvPr id="1798571435" name="Picture 17" descr="A screenshot of a computer&#10;&#10;AI-generated content may be incorrect."/>
+                    <pic:cNvPicPr/>
+                  </pic:nvPicPr>
+                  <pic:blipFill>
+                    <a:blip r:embed="rId58">
+                      <a:extLst>
+                        <a:ext uri="{28A0092B-C50C-407E-A947-70E740481C1C}">
+                          <a14:useLocalDpi xmlns:a14="http://schemas.microsoft.com/office/drawing/2010/main" val="0"/>
+                        </a:ext>
+                      </a:extLst>
+                    </a:blip>
+                    <a:stretch>
+                      <a:fillRect/>
+                    </a:stretch>
+                  </pic:blipFill>
+                  <pic:spPr>
+                    <a:xfrm>
+                      <a:off x="0" y="0"/>
+                      <a:ext cx="6120130" cy="3294380"/>
+                    </a:xfrm>
+                    <a:prstGeom prst="rect">
+                      <a:avLst/>
+                    </a:prstGeom>
+                  </pic:spPr>
+                </pic:pic>
+              </a:graphicData>
+            </a:graphic>
+          </wp:inline>
+        </w:drawing>
+      </w:r>
+    </w:p>
+    <w:p>
+      <w:pPr>
+        <w:pStyle w:val="Heading4"/>
+        <w:numPr>
+          <w:ilvl w:val="0"/>
+          <w:numId w:val="43"/>
+        </w:numPr>
+      </w:pPr>
+      <w:r>
+        <w:t xml:space="preserve">Load Next Data Test </w:t>
+      </w:r>
+      <w:r>
+        <w:t>( Hard to confirm with screenshot )</w:t>
+      </w:r>
+    </w:p>
+    <w:p>
+      <w:pPr>
+        <w:ind w:left="360"/>
+      </w:pPr>
+      <w:r>
+        <w:rPr>
+          <w:noProof/>
+        </w:rPr>
+        <w:drawing>
+          <wp:inline distT="0" distB="0" distL="0" distR="0" wp14:anchorId="2D23E34B" wp14:editId="7C23A84F">
+            <wp:extent cx="6120130" cy="3329305"/>
+            <wp:effectExtent l="0" t="0" r="0" b="4445"/>
+            <wp:docPr id="1519486418" name="Picture 18" descr="A screenshot of a computer&#10;&#10;AI-generated content may be incorrect."/>
+            <wp:cNvGraphicFramePr>
+              <a:graphicFrameLocks xmlns:a="http://schemas.openxmlformats.org/drawingml/2006/main" noChangeAspect="1"/>
+            </wp:cNvGraphicFramePr>
+            <a:graphic xmlns:a="http://schemas.openxmlformats.org/drawingml/2006/main">
+              <a:graphicData uri="http://schemas.openxmlformats.org/drawingml/2006/picture">
+                <pic:pic xmlns:pic="http://schemas.openxmlformats.org/drawingml/2006/picture">
+                  <pic:nvPicPr>
+                    <pic:cNvPr id="1519486418" name="Picture 18" descr="A screenshot of a computer&#10;&#10;AI-generated content may be incorrect."/>
+                    <pic:cNvPicPr/>
+                  </pic:nvPicPr>
+                  <pic:blipFill>
+                    <a:blip r:embed="rId59">
+                      <a:extLst>
+                        <a:ext uri="{28A0092B-C50C-407E-A947-70E740481C1C}">
+                          <a14:useLocalDpi xmlns:a14="http://schemas.microsoft.com/office/drawing/2010/main" val="0"/>
+                        </a:ext>
+                      </a:extLst>
+                    </a:blip>
+                    <a:stretch>
+                      <a:fillRect/>
+                    </a:stretch>
+                  </pic:blipFill>
+                  <pic:spPr>
+                    <a:xfrm>
+                      <a:off x="0" y="0"/>
+                      <a:ext cx="6120130" cy="3329305"/>
+                    </a:xfrm>
+                    <a:prstGeom prst="rect">
+                      <a:avLst/>
+                    </a:prstGeom>
+                  </pic:spPr>
+                </pic:pic>
+              </a:graphicData>
+            </a:graphic>
+          </wp:inline>
+        </w:drawing>
+      </w:r>
+    </w:p>
+    <w:p/>
     <w:p/>
     <w:tbl>
       <w:tblPr>
@@ -9557,7 +11233,6 @@
                 <w:bCs/>
                 <w:color w:val="FFFFFF" w:themeColor="background1"/>
               </w:rPr>
-              <w:lastRenderedPageBreak/>
               <w:t>Functions</w:t>
             </w:r>
           </w:p>
@@ -9710,6 +11385,7 @@
           </w:tcPr>
           <w:p>
             <w:r>
+              <w:lastRenderedPageBreak/>
               <w:t>1</w:t>
             </w:r>
           </w:p>
@@ -9986,6 +11662,14 @@
                 <w:color w:val="FFFFFF" w:themeColor="background1"/>
               </w:rPr>
             </w:pPr>
+            <w:r>
+              <w:rPr>
+                <w:b/>
+                <w:bCs/>
+                <w:color w:val="FFFFFF" w:themeColor="background1"/>
+              </w:rPr>
+              <w:t>7</w:t>
+            </w:r>
             <w:r>
               <w:rPr>
                 <w:b/>
@@ -10301,7 +11985,6 @@
                 <w:bCs/>
                 <w:color w:val="FFFFFF" w:themeColor="background1"/>
               </w:rPr>
-              <w:lastRenderedPageBreak/>
               <w:t>Lessons Learned</w:t>
             </w:r>
           </w:p>
@@ -13204,6 +14887,95 @@
     </w:lvl>
   </w:abstractNum>
   <w:abstractNum w:abstractNumId="14" w15:restartNumberingAfterBreak="0">
+    <w:nsid w:val="2D596A82"/>
+    <w:multiLevelType w:val="hybridMultilevel"/>
+    <w:tmpl w:val="792ABA9C"/>
+    <w:lvl w:ilvl="0" w:tplc="0C09000F">
+      <w:start w:val="1"/>
+      <w:numFmt w:val="decimal"/>
+      <w:lvlText w:val="%1."/>
+      <w:lvlJc w:val="left"/>
+      <w:pPr>
+        <w:ind w:left="720" w:hanging="360"/>
+      </w:pPr>
+      <w:rPr>
+        <w:rFonts w:hint="default"/>
+      </w:rPr>
+    </w:lvl>
+    <w:lvl w:ilvl="1" w:tplc="0C090019" w:tentative="1">
+      <w:start w:val="1"/>
+      <w:numFmt w:val="lowerLetter"/>
+      <w:lvlText w:val="%2."/>
+      <w:lvlJc w:val="left"/>
+      <w:pPr>
+        <w:ind w:left="1440" w:hanging="360"/>
+      </w:pPr>
+    </w:lvl>
+    <w:lvl w:ilvl="2" w:tplc="0C09001B" w:tentative="1">
+      <w:start w:val="1"/>
+      <w:numFmt w:val="lowerRoman"/>
+      <w:lvlText w:val="%3."/>
+      <w:lvlJc w:val="right"/>
+      <w:pPr>
+        <w:ind w:left="2160" w:hanging="180"/>
+      </w:pPr>
+    </w:lvl>
+    <w:lvl w:ilvl="3" w:tplc="0C09000F" w:tentative="1">
+      <w:start w:val="1"/>
+      <w:numFmt w:val="decimal"/>
+      <w:lvlText w:val="%4."/>
+      <w:lvlJc w:val="left"/>
+      <w:pPr>
+        <w:ind w:left="2880" w:hanging="360"/>
+      </w:pPr>
+    </w:lvl>
+    <w:lvl w:ilvl="4" w:tplc="0C090019" w:tentative="1">
+      <w:start w:val="1"/>
+      <w:numFmt w:val="lowerLetter"/>
+      <w:lvlText w:val="%5."/>
+      <w:lvlJc w:val="left"/>
+      <w:pPr>
+        <w:ind w:left="3600" w:hanging="360"/>
+      </w:pPr>
+    </w:lvl>
+    <w:lvl w:ilvl="5" w:tplc="0C09001B" w:tentative="1">
+      <w:start w:val="1"/>
+      <w:numFmt w:val="lowerRoman"/>
+      <w:lvlText w:val="%6."/>
+      <w:lvlJc w:val="right"/>
+      <w:pPr>
+        <w:ind w:left="4320" w:hanging="180"/>
+      </w:pPr>
+    </w:lvl>
+    <w:lvl w:ilvl="6" w:tplc="0C09000F" w:tentative="1">
+      <w:start w:val="1"/>
+      <w:numFmt w:val="decimal"/>
+      <w:lvlText w:val="%7."/>
+      <w:lvlJc w:val="left"/>
+      <w:pPr>
+        <w:ind w:left="5040" w:hanging="360"/>
+      </w:pPr>
+    </w:lvl>
+    <w:lvl w:ilvl="7" w:tplc="0C090019" w:tentative="1">
+      <w:start w:val="1"/>
+      <w:numFmt w:val="lowerLetter"/>
+      <w:lvlText w:val="%8."/>
+      <w:lvlJc w:val="left"/>
+      <w:pPr>
+        <w:ind w:left="5760" w:hanging="360"/>
+      </w:pPr>
+    </w:lvl>
+    <w:lvl w:ilvl="8" w:tplc="0C09001B" w:tentative="1">
+      <w:start w:val="1"/>
+      <w:numFmt w:val="lowerRoman"/>
+      <w:lvlText w:val="%9."/>
+      <w:lvlJc w:val="right"/>
+      <w:pPr>
+        <w:ind w:left="6480" w:hanging="180"/>
+      </w:pPr>
+    </w:lvl>
+  </w:abstractNum>
+  <w:abstractNum w:abstractNumId="15" w15:restartNumberingAfterBreak="0">
     <w:nsid w:val="2EC56DD6"/>
     <w:multiLevelType w:val="hybridMultilevel"/>
     <w:tmpl w:val="180851E6"/>
@@ -13316,7 +15088,7 @@
       </w:rPr>
     </w:lvl>
   </w:abstractNum>
-  <w:abstractNum w:abstractNumId="15" w15:restartNumberingAfterBreak="0">
+  <w:abstractNum w:abstractNumId="16" w15:restartNumberingAfterBreak="0">
     <w:nsid w:val="30607DA3"/>
     <w:multiLevelType w:val="hybridMultilevel"/>
     <w:tmpl w:val="3E8A9F94"/>
@@ -13429,7 +15201,7 @@
       </w:rPr>
     </w:lvl>
   </w:abstractNum>
-  <w:abstractNum w:abstractNumId="16" w15:restartNumberingAfterBreak="0">
+  <w:abstractNum w:abstractNumId="17" w15:restartNumberingAfterBreak="0">
     <w:nsid w:val="31B40B62"/>
     <w:multiLevelType w:val="hybridMultilevel"/>
     <w:tmpl w:val="C3EE219A"/>
@@ -13542,7 +15314,7 @@
       </w:rPr>
     </w:lvl>
   </w:abstractNum>
-  <w:abstractNum w:abstractNumId="17" w15:restartNumberingAfterBreak="0">
+  <w:abstractNum w:abstractNumId="18" w15:restartNumberingAfterBreak="0">
     <w:nsid w:val="321C06F6"/>
     <w:multiLevelType w:val="hybridMultilevel"/>
     <w:tmpl w:val="800CE63C"/>
@@ -13633,7 +15405,7 @@
       </w:pPr>
     </w:lvl>
   </w:abstractNum>
-  <w:abstractNum w:abstractNumId="18" w15:restartNumberingAfterBreak="0">
+  <w:abstractNum w:abstractNumId="19" w15:restartNumberingAfterBreak="0">
     <w:nsid w:val="35EE3A4B"/>
     <w:multiLevelType w:val="hybridMultilevel"/>
     <w:tmpl w:val="2ABE34B4"/>
@@ -13746,7 +15518,7 @@
       </w:rPr>
     </w:lvl>
   </w:abstractNum>
-  <w:abstractNum w:abstractNumId="19" w15:restartNumberingAfterBreak="0">
+  <w:abstractNum w:abstractNumId="20" w15:restartNumberingAfterBreak="0">
     <w:nsid w:val="35F95E92"/>
     <w:multiLevelType w:val="hybridMultilevel"/>
     <w:tmpl w:val="C4580D0C"/>
@@ -13859,7 +15631,7 @@
       </w:rPr>
     </w:lvl>
   </w:abstractNum>
-  <w:abstractNum w:abstractNumId="20" w15:restartNumberingAfterBreak="0">
+  <w:abstractNum w:abstractNumId="21" w15:restartNumberingAfterBreak="0">
     <w:nsid w:val="390F27A3"/>
     <w:multiLevelType w:val="hybridMultilevel"/>
     <w:tmpl w:val="8BD634AA"/>
@@ -13950,7 +15722,7 @@
       </w:pPr>
     </w:lvl>
   </w:abstractNum>
-  <w:abstractNum w:abstractNumId="21" w15:restartNumberingAfterBreak="0">
+  <w:abstractNum w:abstractNumId="22" w15:restartNumberingAfterBreak="0">
     <w:nsid w:val="3C6A6366"/>
     <w:multiLevelType w:val="hybridMultilevel"/>
     <w:tmpl w:val="DBA852C2"/>
@@ -14039,7 +15811,7 @@
       </w:pPr>
     </w:lvl>
   </w:abstractNum>
-  <w:abstractNum w:abstractNumId="22" w15:restartNumberingAfterBreak="0">
+  <w:abstractNum w:abstractNumId="23" w15:restartNumberingAfterBreak="0">
     <w:nsid w:val="3EEC160D"/>
     <w:multiLevelType w:val="hybridMultilevel"/>
     <w:tmpl w:val="9EFA778C"/>
@@ -14154,7 +15926,7 @@
       </w:rPr>
     </w:lvl>
   </w:abstractNum>
-  <w:abstractNum w:abstractNumId="23" w15:restartNumberingAfterBreak="0">
+  <w:abstractNum w:abstractNumId="24" w15:restartNumberingAfterBreak="0">
     <w:nsid w:val="3FCE76BA"/>
     <w:multiLevelType w:val="hybridMultilevel"/>
     <w:tmpl w:val="31F85DC2"/>
@@ -14267,7 +16039,7 @@
       </w:rPr>
     </w:lvl>
   </w:abstractNum>
-  <w:abstractNum w:abstractNumId="24" w15:restartNumberingAfterBreak="0">
+  <w:abstractNum w:abstractNumId="25" w15:restartNumberingAfterBreak="0">
     <w:nsid w:val="429101C9"/>
     <w:multiLevelType w:val="hybridMultilevel"/>
     <w:tmpl w:val="60762C9A"/>
@@ -14380,7 +16152,7 @@
       </w:rPr>
     </w:lvl>
   </w:abstractNum>
-  <w:abstractNum w:abstractNumId="25" w15:restartNumberingAfterBreak="0">
+  <w:abstractNum w:abstractNumId="26" w15:restartNumberingAfterBreak="0">
     <w:nsid w:val="444542A6"/>
     <w:multiLevelType w:val="hybridMultilevel"/>
     <w:tmpl w:val="17CC30EE"/>
@@ -14471,7 +16243,7 @@
       </w:pPr>
     </w:lvl>
   </w:abstractNum>
-  <w:abstractNum w:abstractNumId="26" w15:restartNumberingAfterBreak="0">
+  <w:abstractNum w:abstractNumId="27" w15:restartNumberingAfterBreak="0">
     <w:nsid w:val="48D7232B"/>
     <w:multiLevelType w:val="hybridMultilevel"/>
     <w:tmpl w:val="23AE0E9A"/>
@@ -14583,7 +16355,7 @@
       </w:rPr>
     </w:lvl>
   </w:abstractNum>
-  <w:abstractNum w:abstractNumId="27" w15:restartNumberingAfterBreak="0">
+  <w:abstractNum w:abstractNumId="28" w15:restartNumberingAfterBreak="0">
     <w:nsid w:val="4995171F"/>
     <w:multiLevelType w:val="hybridMultilevel"/>
     <w:tmpl w:val="B8C04D0E"/>
@@ -14674,7 +16446,7 @@
       </w:pPr>
     </w:lvl>
   </w:abstractNum>
-  <w:abstractNum w:abstractNumId="28" w15:restartNumberingAfterBreak="0">
+  <w:abstractNum w:abstractNumId="29" w15:restartNumberingAfterBreak="0">
     <w:nsid w:val="49F32573"/>
     <w:multiLevelType w:val="hybridMultilevel"/>
     <w:tmpl w:val="276A8046"/>
@@ -14788,7 +16560,7 @@
       </w:rPr>
     </w:lvl>
   </w:abstractNum>
-  <w:abstractNum w:abstractNumId="29" w15:restartNumberingAfterBreak="0">
+  <w:abstractNum w:abstractNumId="30" w15:restartNumberingAfterBreak="0">
     <w:nsid w:val="4E223AE1"/>
     <w:multiLevelType w:val="hybridMultilevel"/>
     <w:tmpl w:val="180851E6"/>
@@ -14901,7 +16673,7 @@
       </w:rPr>
     </w:lvl>
   </w:abstractNum>
-  <w:abstractNum w:abstractNumId="30" w15:restartNumberingAfterBreak="0">
+  <w:abstractNum w:abstractNumId="31" w15:restartNumberingAfterBreak="0">
     <w:nsid w:val="4EC22F32"/>
     <w:multiLevelType w:val="hybridMultilevel"/>
     <w:tmpl w:val="DBA852C2"/>
@@ -14990,7 +16762,7 @@
       </w:pPr>
     </w:lvl>
   </w:abstractNum>
-  <w:abstractNum w:abstractNumId="31" w15:restartNumberingAfterBreak="0">
+  <w:abstractNum w:abstractNumId="32" w15:restartNumberingAfterBreak="0">
     <w:nsid w:val="50E17BA2"/>
     <w:multiLevelType w:val="hybridMultilevel"/>
     <w:tmpl w:val="82B4D54C"/>
@@ -15079,7 +16851,7 @@
       </w:pPr>
     </w:lvl>
   </w:abstractNum>
-  <w:abstractNum w:abstractNumId="32" w15:restartNumberingAfterBreak="0">
+  <w:abstractNum w:abstractNumId="33" w15:restartNumberingAfterBreak="0">
     <w:nsid w:val="55B70816"/>
     <w:multiLevelType w:val="hybridMultilevel"/>
     <w:tmpl w:val="40CE6DBC"/>
@@ -15192,7 +16964,7 @@
       </w:rPr>
     </w:lvl>
   </w:abstractNum>
-  <w:abstractNum w:abstractNumId="33" w15:restartNumberingAfterBreak="0">
+  <w:abstractNum w:abstractNumId="34" w15:restartNumberingAfterBreak="0">
     <w:nsid w:val="59317B94"/>
     <w:multiLevelType w:val="hybridMultilevel"/>
     <w:tmpl w:val="6CA46946"/>
@@ -15304,7 +17076,7 @@
       </w:rPr>
     </w:lvl>
   </w:abstractNum>
-  <w:abstractNum w:abstractNumId="34" w15:restartNumberingAfterBreak="0">
+  <w:abstractNum w:abstractNumId="35" w15:restartNumberingAfterBreak="0">
     <w:nsid w:val="5D1E05D5"/>
     <w:multiLevelType w:val="hybridMultilevel"/>
     <w:tmpl w:val="180851E6"/>
@@ -15417,7 +17189,7 @@
       </w:rPr>
     </w:lvl>
   </w:abstractNum>
-  <w:abstractNum w:abstractNumId="35" w15:restartNumberingAfterBreak="0">
+  <w:abstractNum w:abstractNumId="36" w15:restartNumberingAfterBreak="0">
     <w:nsid w:val="681E1D1E"/>
     <w:multiLevelType w:val="hybridMultilevel"/>
     <w:tmpl w:val="180851E6"/>
@@ -15530,7 +17302,7 @@
       </w:rPr>
     </w:lvl>
   </w:abstractNum>
-  <w:abstractNum w:abstractNumId="36" w15:restartNumberingAfterBreak="0">
+  <w:abstractNum w:abstractNumId="37" w15:restartNumberingAfterBreak="0">
     <w:nsid w:val="6CEC7A9A"/>
     <w:multiLevelType w:val="hybridMultilevel"/>
     <w:tmpl w:val="8CDC36DA"/>
@@ -15643,7 +17415,7 @@
       </w:rPr>
     </w:lvl>
   </w:abstractNum>
-  <w:abstractNum w:abstractNumId="37" w15:restartNumberingAfterBreak="0">
+  <w:abstractNum w:abstractNumId="38" w15:restartNumberingAfterBreak="0">
     <w:nsid w:val="6E034B5A"/>
     <w:multiLevelType w:val="hybridMultilevel"/>
     <w:tmpl w:val="F19A3BAA"/>
@@ -15756,7 +17528,7 @@
       </w:rPr>
     </w:lvl>
   </w:abstractNum>
-  <w:abstractNum w:abstractNumId="38" w15:restartNumberingAfterBreak="0">
+  <w:abstractNum w:abstractNumId="39" w15:restartNumberingAfterBreak="0">
     <w:nsid w:val="71A33D92"/>
     <w:multiLevelType w:val="hybridMultilevel"/>
     <w:tmpl w:val="AD5083B6"/>
@@ -15845,7 +17617,7 @@
       </w:pPr>
     </w:lvl>
   </w:abstractNum>
-  <w:abstractNum w:abstractNumId="39" w15:restartNumberingAfterBreak="0">
+  <w:abstractNum w:abstractNumId="40" w15:restartNumberingAfterBreak="0">
     <w:nsid w:val="72B851C2"/>
     <w:multiLevelType w:val="hybridMultilevel"/>
     <w:tmpl w:val="99B68880"/>
@@ -15958,7 +17730,7 @@
       </w:rPr>
     </w:lvl>
   </w:abstractNum>
-  <w:abstractNum w:abstractNumId="40" w15:restartNumberingAfterBreak="0">
+  <w:abstractNum w:abstractNumId="41" w15:restartNumberingAfterBreak="0">
     <w:nsid w:val="72EB79EC"/>
     <w:multiLevelType w:val="multilevel"/>
     <w:tmpl w:val="45A073A2"/>
@@ -16071,7 +17843,7 @@
       </w:rPr>
     </w:lvl>
   </w:abstractNum>
-  <w:abstractNum w:abstractNumId="41" w15:restartNumberingAfterBreak="0">
+  <w:abstractNum w:abstractNumId="42" w15:restartNumberingAfterBreak="0">
     <w:nsid w:val="76DC1B86"/>
     <w:multiLevelType w:val="hybridMultilevel"/>
     <w:tmpl w:val="12189C7A"/>
@@ -16188,37 +17960,37 @@
     <w:abstractNumId w:val="8"/>
   </w:num>
   <w:num w:numId="2" w16cid:durableId="765418956">
-    <w:abstractNumId w:val="40"/>
+    <w:abstractNumId w:val="41"/>
   </w:num>
   <w:num w:numId="3" w16cid:durableId="1616132258">
     <w:abstractNumId w:val="13"/>
   </w:num>
   <w:num w:numId="4" w16cid:durableId="1778910426">
-    <w:abstractNumId w:val="39"/>
+    <w:abstractNumId w:val="40"/>
   </w:num>
   <w:num w:numId="5" w16cid:durableId="706679122">
-    <w:abstractNumId w:val="20"/>
+    <w:abstractNumId w:val="21"/>
   </w:num>
   <w:num w:numId="6" w16cid:durableId="1499341316">
     <w:abstractNumId w:val="11"/>
   </w:num>
   <w:num w:numId="7" w16cid:durableId="1811361109">
-    <w:abstractNumId w:val="24"/>
+    <w:abstractNumId w:val="25"/>
   </w:num>
   <w:num w:numId="8" w16cid:durableId="2077432271">
-    <w:abstractNumId w:val="28"/>
+    <w:abstractNumId w:val="29"/>
   </w:num>
   <w:num w:numId="9" w16cid:durableId="1252274677">
-    <w:abstractNumId w:val="22"/>
+    <w:abstractNumId w:val="23"/>
   </w:num>
   <w:num w:numId="10" w16cid:durableId="224535930">
     <w:abstractNumId w:val="10"/>
   </w:num>
   <w:num w:numId="11" w16cid:durableId="1277104716">
-    <w:abstractNumId w:val="21"/>
+    <w:abstractNumId w:val="22"/>
   </w:num>
   <w:num w:numId="12" w16cid:durableId="1602175873">
-    <w:abstractNumId w:val="30"/>
+    <w:abstractNumId w:val="31"/>
   </w:num>
   <w:num w:numId="13" w16cid:durableId="414862204">
     <w:abstractNumId w:val="3"/>
@@ -16227,34 +17999,34 @@
     <w:abstractNumId w:val="2"/>
   </w:num>
   <w:num w:numId="15" w16cid:durableId="1718235265">
-    <w:abstractNumId w:val="14"/>
+    <w:abstractNumId w:val="15"/>
   </w:num>
   <w:num w:numId="16" w16cid:durableId="1016273005">
     <w:abstractNumId w:val="5"/>
   </w:num>
   <w:num w:numId="17" w16cid:durableId="207422294">
-    <w:abstractNumId w:val="34"/>
+    <w:abstractNumId w:val="35"/>
   </w:num>
   <w:num w:numId="18" w16cid:durableId="356542754">
-    <w:abstractNumId w:val="29"/>
+    <w:abstractNumId w:val="30"/>
   </w:num>
   <w:num w:numId="19" w16cid:durableId="93790077">
     <w:abstractNumId w:val="6"/>
   </w:num>
   <w:num w:numId="20" w16cid:durableId="1274098141">
-    <w:abstractNumId w:val="37"/>
+    <w:abstractNumId w:val="38"/>
   </w:num>
   <w:num w:numId="21" w16cid:durableId="935671925">
     <w:abstractNumId w:val="0"/>
   </w:num>
   <w:num w:numId="22" w16cid:durableId="1655184623">
-    <w:abstractNumId w:val="38"/>
+    <w:abstractNumId w:val="39"/>
   </w:num>
   <w:num w:numId="23" w16cid:durableId="1617299285">
     <w:abstractNumId w:val="7"/>
   </w:num>
   <w:num w:numId="24" w16cid:durableId="1857573539">
-    <w:abstractNumId w:val="25"/>
+    <w:abstractNumId w:val="26"/>
   </w:num>
   <w:num w:numId="25" w16cid:durableId="1468668943">
     <w:abstractNumId w:val="9"/>
@@ -16266,49 +18038,52 @@
     <w:abstractNumId w:val="4"/>
   </w:num>
   <w:num w:numId="28" w16cid:durableId="568734760">
-    <w:abstractNumId w:val="17"/>
+    <w:abstractNumId w:val="18"/>
   </w:num>
   <w:num w:numId="29" w16cid:durableId="1039550878">
+    <w:abstractNumId w:val="28"/>
+  </w:num>
+  <w:num w:numId="30" w16cid:durableId="758410493">
+    <w:abstractNumId w:val="16"/>
+  </w:num>
+  <w:num w:numId="31" w16cid:durableId="1475177457">
+    <w:abstractNumId w:val="36"/>
+  </w:num>
+  <w:num w:numId="32" w16cid:durableId="76707420">
+    <w:abstractNumId w:val="19"/>
+  </w:num>
+  <w:num w:numId="33" w16cid:durableId="950088065">
+    <w:abstractNumId w:val="34"/>
+  </w:num>
+  <w:num w:numId="34" w16cid:durableId="1014069077">
     <w:abstractNumId w:val="27"/>
   </w:num>
-  <w:num w:numId="30" w16cid:durableId="758410493">
-    <w:abstractNumId w:val="15"/>
-  </w:num>
-  <w:num w:numId="31" w16cid:durableId="1475177457">
-    <w:abstractNumId w:val="35"/>
-  </w:num>
-  <w:num w:numId="32" w16cid:durableId="76707420">
-    <w:abstractNumId w:val="18"/>
-  </w:num>
-  <w:num w:numId="33" w16cid:durableId="950088065">
-    <w:abstractNumId w:val="33"/>
-  </w:num>
-  <w:num w:numId="34" w16cid:durableId="1014069077">
-    <w:abstractNumId w:val="26"/>
-  </w:num>
   <w:num w:numId="35" w16cid:durableId="414014980">
-    <w:abstractNumId w:val="16"/>
+    <w:abstractNumId w:val="17"/>
   </w:num>
   <w:num w:numId="36" w16cid:durableId="1858158006">
     <w:abstractNumId w:val="12"/>
   </w:num>
   <w:num w:numId="37" w16cid:durableId="1117067693">
-    <w:abstractNumId w:val="23"/>
+    <w:abstractNumId w:val="24"/>
   </w:num>
   <w:num w:numId="38" w16cid:durableId="1855803691">
-    <w:abstractNumId w:val="19"/>
+    <w:abstractNumId w:val="20"/>
   </w:num>
   <w:num w:numId="39" w16cid:durableId="1415316385">
-    <w:abstractNumId w:val="41"/>
+    <w:abstractNumId w:val="42"/>
   </w:num>
   <w:num w:numId="40" w16cid:durableId="729427215">
-    <w:abstractNumId w:val="36"/>
+    <w:abstractNumId w:val="37"/>
   </w:num>
   <w:num w:numId="41" w16cid:durableId="1731075347">
+    <w:abstractNumId w:val="33"/>
+  </w:num>
+  <w:num w:numId="42" w16cid:durableId="1948540915">
     <w:abstractNumId w:val="32"/>
   </w:num>
-  <w:num w:numId="42" w16cid:durableId="1948540915">
-    <w:abstractNumId w:val="31"/>
+  <w:num w:numId="43" w16cid:durableId="1057825758">
+    <w:abstractNumId w:val="14"/>
   </w:num>
 </w:numbering>
 </file>
@@ -17959,15 +19734,6 @@
 </file>
 
 <file path=customXml/item1.xml><?xml version="1.0" encoding="utf-8"?>
-<?mso-contentType ?>
-<FormTemplates xmlns="http://schemas.microsoft.com/sharepoint/v3/contenttype/forms">
-  <Display>DocumentLibraryForm</Display>
-  <Edit>DocumentLibraryForm</Edit>
-  <New>DocumentLibraryForm</New>
-</FormTemplates>
-</file>
-
-<file path=customXml/item2.xml><?xml version="1.0" encoding="utf-8"?>
 <ct:contentTypeSchema xmlns:ct="http://schemas.microsoft.com/office/2006/metadata/contentType" xmlns:ma="http://schemas.microsoft.com/office/2006/metadata/properties/metaAttributes" ct:_="" ma:_="" ma:contentTypeName="Document" ma:contentTypeID="0x0101006A890B377B9AAE46A481A206C5DFAFCC" ma:contentTypeVersion="17" ma:contentTypeDescription="Create a new document." ma:contentTypeScope="" ma:versionID="6cb6a2330259988fe816cf9cf436db5d">
   <xsd:schema xmlns:xsd="http://www.w3.org/2001/XMLSchema" xmlns:xs="http://www.w3.org/2001/XMLSchema" xmlns:p="http://schemas.microsoft.com/office/2006/metadata/properties" xmlns:ns2="74e575ec-44d9-47a4-ba1b-6ff4edd58a01" xmlns:ns3="b4b8d115-9a68-473d-91cb-4bf0d85fa27c" targetNamespace="http://schemas.microsoft.com/office/2006/metadata/properties" ma:root="true" ma:fieldsID="d23c25e4006ed219cb29376b32db7e6b" ns2:_="" ns3:_="">
     <xsd:import namespace="74e575ec-44d9-47a4-ba1b-6ff4edd58a01"/>
@@ -18216,7 +19982,20 @@
 </ct:contentTypeSchema>
 </file>
 
+<file path=customXml/item2.xml><?xml version="1.0" encoding="utf-8"?>
+<?mso-contentType ?>
+<FormTemplates xmlns="http://schemas.microsoft.com/sharepoint/v3/contenttype/forms">
+  <Display>DocumentLibraryForm</Display>
+  <Edit>DocumentLibraryForm</Edit>
+  <New>DocumentLibraryForm</New>
+</FormTemplates>
+</file>
+
 <file path=customXml/item3.xml><?xml version="1.0" encoding="utf-8"?>
+<b:Sources xmlns:b="http://schemas.openxmlformats.org/officeDocument/2006/bibliography" xmlns="http://schemas.openxmlformats.org/officeDocument/2006/bibliography" SelectedStyle="\APASixthEditionOfficeOnline.xsl" StyleName="APA" Version="6"/>
+</file>
+
+<file path=customXml/item4.xml><?xml version="1.0" encoding="utf-8"?>
 <p:properties xmlns:p="http://schemas.microsoft.com/office/2006/metadata/properties" xmlns:xsi="http://www.w3.org/2001/XMLSchema-instance" xmlns:pc="http://schemas.microsoft.com/office/infopath/2007/PartnerControls">
   <documentManagement>
     <TaxCatchAll xmlns="b4b8d115-9a68-473d-91cb-4bf0d85fa27c" xsi:nil="true"/>
@@ -18227,19 +20006,7 @@
 </p:properties>
 </file>
 
-<file path=customXml/item4.xml><?xml version="1.0" encoding="utf-8"?>
-<b:Sources xmlns:b="http://schemas.openxmlformats.org/officeDocument/2006/bibliography" xmlns="http://schemas.openxmlformats.org/officeDocument/2006/bibliography" SelectedStyle="\APASixthEditionOfficeOnline.xsl" StyleName="APA" Version="6"/>
-</file>
-
 <file path=customXml/itemProps1.xml><?xml version="1.0" encoding="utf-8"?>
-<ds:datastoreItem xmlns:ds="http://schemas.openxmlformats.org/officeDocument/2006/customXml" ds:itemID="{A80EEEA6-436B-49D9-8C20-9336E244E8CE}">
-  <ds:schemaRefs>
-    <ds:schemaRef ds:uri="http://schemas.microsoft.com/sharepoint/v3/contenttype/forms"/>
-  </ds:schemaRefs>
-</ds:datastoreItem>
-</file>
-
-<file path=customXml/itemProps2.xml><?xml version="1.0" encoding="utf-8"?>
 <ds:datastoreItem xmlns:ds="http://schemas.openxmlformats.org/officeDocument/2006/customXml" ds:itemID="{F6340865-2999-4C77-8BBD-DE573C6EB409}">
   <ds:schemaRefs>
     <ds:schemaRef ds:uri="http://schemas.microsoft.com/office/2006/metadata/contentType"/>
@@ -18258,7 +20025,23 @@
 </ds:datastoreItem>
 </file>
 
+<file path=customXml/itemProps2.xml><?xml version="1.0" encoding="utf-8"?>
+<ds:datastoreItem xmlns:ds="http://schemas.openxmlformats.org/officeDocument/2006/customXml" ds:itemID="{A80EEEA6-436B-49D9-8C20-9336E244E8CE}">
+  <ds:schemaRefs>
+    <ds:schemaRef ds:uri="http://schemas.microsoft.com/sharepoint/v3/contenttype/forms"/>
+  </ds:schemaRefs>
+</ds:datastoreItem>
+</file>
+
 <file path=customXml/itemProps3.xml><?xml version="1.0" encoding="utf-8"?>
+<ds:datastoreItem xmlns:ds="http://schemas.openxmlformats.org/officeDocument/2006/customXml" ds:itemID="{E89010CE-B60A-467F-BBBF-3ACED7FD0323}">
+  <ds:schemaRefs>
+    <ds:schemaRef ds:uri="http://schemas.openxmlformats.org/officeDocument/2006/bibliography"/>
+  </ds:schemaRefs>
+</ds:datastoreItem>
+</file>
+
+<file path=customXml/itemProps4.xml><?xml version="1.0" encoding="utf-8"?>
 <ds:datastoreItem xmlns:ds="http://schemas.openxmlformats.org/officeDocument/2006/customXml" ds:itemID="{DE34826B-69CA-4F73-92F8-D6287CBB69AF}">
   <ds:schemaRefs>
     <ds:schemaRef ds:uri="http://schemas.microsoft.com/office/2006/metadata/properties"/>
@@ -18267,12 +20050,4 @@
     <ds:schemaRef ds:uri="74e575ec-44d9-47a4-ba1b-6ff4edd58a01"/>
   </ds:schemaRefs>
 </ds:datastoreItem>
-</file>
-
-<file path=customXml/itemProps4.xml><?xml version="1.0" encoding="utf-8"?>
-<ds:datastoreItem xmlns:ds="http://schemas.openxmlformats.org/officeDocument/2006/customXml" ds:itemID="{E89010CE-B60A-467F-BBBF-3ACED7FD0323}">
-  <ds:schemaRefs>
-    <ds:schemaRef ds:uri="http://schemas.openxmlformats.org/officeDocument/2006/bibliography"/>
-  </ds:schemaRefs>
-</ds:datastoreItem>
 </file>
</xml_diff>